<commit_message>
Fix issue of next_5_min column
Signed-off-by: DorAgababa <dor16agababa@gmail.com>
</commit_message>
<xml_diff>
--- a/פרויקט רשתות נוירונים.docx
+++ b/פרויקט רשתות נוירונים.docx
@@ -1,6 +1,6 @@
 
 <file path=word/document.xml><?xml version="1.0" encoding="utf-8"?>
-<w:document xmlns:wpc="http://schemas.microsoft.com/office/word/2010/wordprocessingCanvas" xmlns:cx="http://schemas.microsoft.com/office/drawing/2014/chartex" xmlns:cx1="http://schemas.microsoft.com/office/drawing/2015/9/8/chartex" xmlns:cx2="http://schemas.microsoft.com/office/drawing/2015/10/21/chartex" xmlns:cx3="http://schemas.microsoft.com/office/drawing/2016/5/9/chartex" xmlns:cx4="http://schemas.microsoft.com/office/drawing/2016/5/10/chartex" xmlns:cx5="http://schemas.microsoft.com/office/drawing/2016/5/11/chartex" xmlns:cx6="http://schemas.microsoft.com/office/drawing/2016/5/12/chartex" xmlns:cx7="http://schemas.microsoft.com/office/drawing/2016/5/13/chartex" xmlns:cx8="http://schemas.microsoft.com/office/drawing/2016/5/14/chartex" xmlns:mc="http://schemas.openxmlformats.org/markup-compatibility/2006" xmlns:aink="http://schemas.microsoft.com/office/drawing/2016/ink" xmlns:am3d="http://schemas.microsoft.com/office/drawing/2017/model3d" xmlns:o="urn:schemas-microsoft-com:office:office" xmlns:oel="http://schemas.microsoft.com/office/2019/extlst" xmlns:r="http://schemas.openxmlformats.org/officeDocument/2006/relationships" xmlns:m="http://schemas.openxmlformats.org/officeDocument/2006/math" xmlns:v="urn:schemas-microsoft-com:vml" xmlns:wp14="http://schemas.microsoft.com/office/word/2010/wordprocessingDrawing" xmlns:wp="http://schemas.openxmlformats.org/drawingml/2006/wordprocessingDrawing" xmlns:w10="urn:schemas-microsoft-com:office:word" xmlns:w="http://schemas.openxmlformats.org/wordprocessingml/2006/main" xmlns:w14="http://schemas.microsoft.com/office/word/2010/wordml" xmlns:w15="http://schemas.microsoft.com/office/word/2012/wordml" xmlns:w16cex="http://schemas.microsoft.com/office/word/2018/wordml/cex" xmlns:w16cid="http://schemas.microsoft.com/office/word/2016/wordml/cid" xmlns:w16="http://schemas.microsoft.com/office/word/2018/wordml" xmlns:w16du="http://schemas.microsoft.com/office/word/2023/wordml/word16du" xmlns:w16sdtdh="http://schemas.microsoft.com/office/word/2020/wordml/sdtdatahash" xmlns:w16se="http://schemas.microsoft.com/office/word/2015/wordml/symex" xmlns:wpg="http://schemas.microsoft.com/office/word/2010/wordprocessingGroup" xmlns:wpi="http://schemas.microsoft.com/office/word/2010/wordprocessingInk" xmlns:wne="http://schemas.microsoft.com/office/word/2006/wordml" xmlns:wps="http://schemas.microsoft.com/office/word/2010/wordprocessingShape" mc:Ignorable="w14 w15 w16se w16cid w16 w16cex w16sdtdh w16du wp14">
+<w:document xmlns:wpc="http://schemas.microsoft.com/office/word/2010/wordprocessingCanvas" xmlns:cx="http://schemas.microsoft.com/office/drawing/2014/chartex" xmlns:cx1="http://schemas.microsoft.com/office/drawing/2015/9/8/chartex" xmlns:mc="http://schemas.openxmlformats.org/markup-compatibility/2006" xmlns:o="urn:schemas-microsoft-com:office:office" xmlns:r="http://schemas.openxmlformats.org/officeDocument/2006/relationships" xmlns:m="http://schemas.openxmlformats.org/officeDocument/2006/math" xmlns:v="urn:schemas-microsoft-com:vml" xmlns:wp14="http://schemas.microsoft.com/office/word/2010/wordprocessingDrawing" xmlns:wp="http://schemas.openxmlformats.org/drawingml/2006/wordprocessingDrawing" xmlns:w10="urn:schemas-microsoft-com:office:word" xmlns:w="http://schemas.openxmlformats.org/wordprocessingml/2006/main" xmlns:w14="http://schemas.microsoft.com/office/word/2010/wordml" xmlns:w15="http://schemas.microsoft.com/office/word/2012/wordml" xmlns:w16se="http://schemas.microsoft.com/office/word/2015/wordml/symex" xmlns:wpg="http://schemas.microsoft.com/office/word/2010/wordprocessingGroup" xmlns:wpi="http://schemas.microsoft.com/office/word/2010/wordprocessingInk" xmlns:wne="http://schemas.microsoft.com/office/word/2006/wordml" xmlns:wps="http://schemas.microsoft.com/office/word/2010/wordprocessingShape" mc:Ignorable="w14 w15 w16se wp14">
   <w:body>
     <w:p>
       <w:pPr>
@@ -47,12 +47,10 @@
       <w:pPr>
         <w:jc w:val="center"/>
         <w:rPr>
-          <w:rFonts w:hint="cs"/>
           <w:b/>
           <w:bCs/>
           <w:u w:val="single"/>
           <w:rtl/>
-          <w:lang w:val="en-US"/>
         </w:rPr>
       </w:pPr>
       <w:r>
@@ -60,7 +58,6 @@
           <w:b/>
           <w:bCs/>
           <w:u w:val="single"/>
-          <w:lang w:val="en-US"/>
         </w:rPr>
         <w:t>TRADING BOT</w:t>
       </w:r>
@@ -284,9 +281,7 @@
       <w:pPr>
         <w:bidi/>
         <w:rPr>
-          <w:rFonts w:hint="cs"/>
-          <w:rtl/>
-          <w:lang w:val="en-US"/>
+          <w:rtl/>
         </w:rPr>
       </w:pPr>
       <w:r>
@@ -303,16 +298,12 @@
         <w:t>baseline</w:t>
       </w:r>
       <w:r>
-        <w:rPr>
-          <w:lang w:val="en-US"/>
-        </w:rPr>
         <w:t xml:space="preserve"> </w:t>
       </w:r>
       <w:r>
         <w:rPr>
           <w:rFonts w:hint="cs"/>
           <w:rtl/>
-          <w:lang w:val="en-US"/>
         </w:rPr>
         <w:t xml:space="preserve"> שלנו עם פונקציה גנרית שתקבל אפשריות ל</w:t>
       </w:r>
@@ -320,7 +311,6 @@
         <w:rPr>
           <w:rFonts w:hint="cs"/>
           <w:rtl/>
-          <w:lang w:val="en-US"/>
         </w:rPr>
         <w:t xml:space="preserve">בדוק </w:t>
       </w:r>
@@ -331,23 +321,18 @@
         <w:t>hyperparameters</w:t>
       </w:r>
       <w:r>
-        <w:rPr>
-          <w:lang w:val="en-US"/>
-        </w:rPr>
         <w:t xml:space="preserve"> </w:t>
       </w:r>
       <w:r>
         <w:rPr>
           <w:rFonts w:hint="cs"/>
           <w:rtl/>
-          <w:lang w:val="en-US"/>
         </w:rPr>
         <w:t xml:space="preserve"> אחרים . </w:t>
       </w:r>
       <w:r>
         <w:rPr>
           <w:rtl/>
-          <w:lang w:val="en-US"/>
         </w:rPr>
         <w:br/>
       </w:r>
@@ -355,7 +340,6 @@
         <w:rPr>
           <w:rFonts w:hint="cs"/>
           <w:rtl/>
-          <w:lang w:val="en-US"/>
         </w:rPr>
         <w:t xml:space="preserve">הבעיה שהתעסקנו איתה היא בעצם בעיית </w:t>
       </w:r>
@@ -366,16 +350,12 @@
         <w:t>regression</w:t>
       </w:r>
       <w:r>
-        <w:rPr>
-          <w:lang w:val="en-US"/>
-        </w:rPr>
         <w:t xml:space="preserve"> </w:t>
       </w:r>
       <w:r>
         <w:rPr>
           <w:rFonts w:hint="cs"/>
           <w:rtl/>
-          <w:lang w:val="en-US"/>
         </w:rPr>
         <w:t xml:space="preserve"> ולא בעיית קלסיפיקציה כמו שלרוב אנחנו מתעסקים, ולכן צפה בעיה כיצד נמדוד דיוק ,לשם כך חקרנו ומצאנו מטריקה </w:t>
       </w:r>
@@ -399,7 +379,6 @@
         <w:bidi/>
         <w:rPr>
           <w:rtl/>
-          <w:lang w:val="en-US"/>
         </w:rPr>
       </w:pPr>
       <w:r>
@@ -429,9 +408,6 @@
         <w:t>hyperparameters</w:t>
       </w:r>
       <w:r>
-        <w:rPr>
-          <w:lang w:val="en-US"/>
-        </w:rPr>
         <w:t xml:space="preserve"> </w:t>
       </w:r>
       <w:r>
@@ -461,16 +437,12 @@
         <w:t>overfitting</w:t>
       </w:r>
       <w:r>
-        <w:rPr>
-          <w:lang w:val="en-US"/>
-        </w:rPr>
         <w:t xml:space="preserve"> </w:t>
       </w:r>
       <w:r>
         <w:rPr>
           <w:rFonts w:hint="cs"/>
           <w:rtl/>
-          <w:lang w:val="en-US"/>
         </w:rPr>
         <w:t xml:space="preserve"> ותביא לדיוק מקסימלי עבור ה </w:t>
       </w:r>
@@ -481,16 +453,12 @@
         <w:t>validation set</w:t>
       </w:r>
       <w:r>
-        <w:rPr>
-          <w:lang w:val="en-US"/>
-        </w:rPr>
         <w:t xml:space="preserve"> </w:t>
       </w:r>
       <w:r>
         <w:rPr>
           <w:rFonts w:hint="cs"/>
           <w:rtl/>
-          <w:lang w:val="en-US"/>
         </w:rPr>
         <w:t xml:space="preserve"> .</w:t>
       </w:r>
@@ -499,16 +467,13 @@
       <w:pPr>
         <w:bidi/>
         <w:rPr>
-          <w:rFonts w:hint="cs"/>
-          <w:rtl/>
-          <w:lang w:val="en-US"/>
-        </w:rPr>
-      </w:pPr>
-      <w:r>
-        <w:rPr>
-          <w:rFonts w:hint="cs"/>
-          <w:rtl/>
-          <w:lang w:val="en-US"/>
+          <w:rtl/>
+        </w:rPr>
+      </w:pPr>
+      <w:r>
+        <w:rPr>
+          <w:rFonts w:hint="cs"/>
+          <w:rtl/>
         </w:rPr>
         <w:t>לבסוף, שיפרנו משמעותית את התוצאות מה</w:t>
       </w:r>
@@ -519,16 +484,12 @@
         <w:t>baseline</w:t>
       </w:r>
       <w:r>
-        <w:rPr>
-          <w:lang w:val="en-US"/>
-        </w:rPr>
         <w:t xml:space="preserve"> </w:t>
       </w:r>
       <w:r>
         <w:rPr>
           <w:rFonts w:hint="cs"/>
           <w:rtl/>
-          <w:lang w:val="en-US"/>
         </w:rPr>
         <w:t xml:space="preserve"> ע"י שינוי והתאמת ה</w:t>
       </w:r>
@@ -542,7 +503,6 @@
         <w:rPr>
           <w:rFonts w:hint="cs"/>
           <w:rtl/>
-          <w:lang w:val="en-US"/>
         </w:rPr>
         <w:t xml:space="preserve"> השונים , הפחתנו את ה</w:t>
       </w:r>
@@ -553,16 +513,12 @@
         <w:t>loss</w:t>
       </w:r>
       <w:r>
-        <w:rPr>
-          <w:lang w:val="en-US"/>
-        </w:rPr>
         <w:t xml:space="preserve"> </w:t>
       </w:r>
       <w:r>
         <w:rPr>
           <w:rFonts w:hint="cs"/>
           <w:rtl/>
-          <w:lang w:val="en-US"/>
         </w:rPr>
         <w:t xml:space="preserve"> כך שישאף ל0.</w:t>
       </w:r>
@@ -624,7 +580,6 @@
           <w:sz w:val="22"/>
           <w:szCs w:val="22"/>
           <w:rtl/>
-          <w:lang w:val="en-US"/>
         </w:rPr>
       </w:pPr>
       <w:r>
@@ -648,7 +603,6 @@
         <w:rPr>
           <w:sz w:val="22"/>
           <w:szCs w:val="22"/>
-          <w:lang w:val="en-US"/>
         </w:rPr>
         <w:t xml:space="preserve"> </w:t>
       </w:r>
@@ -658,7 +612,6 @@
           <w:sz w:val="22"/>
           <w:szCs w:val="22"/>
           <w:rtl/>
-          <w:lang w:val="en-US"/>
         </w:rPr>
         <w:t xml:space="preserve"> :</w:t>
       </w:r>
@@ -670,16 +623,14 @@
           <w:sz w:val="22"/>
           <w:szCs w:val="22"/>
           <w:rtl/>
-          <w:lang w:val="en-US"/>
-        </w:rPr>
-      </w:pPr>
-      <w:hyperlink r:id="rId5" w:history="1">
+        </w:rPr>
+      </w:pPr>
+      <w:hyperlink r:id="rId5" w:anchor="The-Model" w:history="1">
         <w:r>
           <w:rPr>
             <w:rStyle w:val="Hyperlink"/>
             <w:sz w:val="22"/>
             <w:szCs w:val="22"/>
-            <w:lang w:val="en-US"/>
           </w:rPr>
           <w:t>https://www.kaggle.com/code/alirezanematolahy/tehran-stock-prediction-using-lstm-model#The-Model</w:t>
         </w:r>
@@ -690,7 +641,6 @@
           <w:sz w:val="22"/>
           <w:szCs w:val="22"/>
           <w:rtl/>
-          <w:lang w:val="en-US"/>
         </w:rPr>
         <w:t xml:space="preserve"> </w:t>
       </w:r>
@@ -702,7 +652,6 @@
           <w:sz w:val="22"/>
           <w:szCs w:val="22"/>
           <w:rtl/>
-          <w:lang w:val="en-US"/>
         </w:rPr>
       </w:pPr>
     </w:p>
@@ -713,7 +662,6 @@
           <w:sz w:val="22"/>
           <w:szCs w:val="22"/>
           <w:rtl/>
-          <w:lang w:val="en-US"/>
         </w:rPr>
       </w:pPr>
     </w:p>
@@ -724,18 +672,27 @@
           <w:sz w:val="22"/>
           <w:szCs w:val="22"/>
           <w:rtl/>
-          <w:lang w:val="en-US"/>
-        </w:rPr>
-      </w:pPr>
-    </w:p>
-    <w:p>
-      <w:pPr>
-        <w:bidi/>
-        <w:rPr>
+        </w:rPr>
+      </w:pPr>
+    </w:p>
+    <w:p>
+      <w:pPr>
+        <w:bidi/>
+        <w:rPr>
+          <w:rFonts w:hint="cs"/>
           <w:sz w:val="22"/>
           <w:szCs w:val="22"/>
           <w:rtl/>
-          <w:lang w:val="en-US"/>
+        </w:rPr>
+      </w:pPr>
+    </w:p>
+    <w:p>
+      <w:pPr>
+        <w:bidi/>
+        <w:rPr>
+          <w:sz w:val="22"/>
+          <w:szCs w:val="22"/>
+          <w:rtl/>
         </w:rPr>
       </w:pPr>
     </w:p>
@@ -745,23 +702,1719 @@
         <w:rPr>
           <w:b/>
           <w:bCs/>
+          <w:sz w:val="26"/>
+          <w:szCs w:val="28"/>
+          <w:u w:val="single"/>
+        </w:rPr>
+      </w:pPr>
+      <w:r>
+        <w:rPr>
+          <w:b/>
+          <w:bCs/>
+          <w:sz w:val="26"/>
+          <w:szCs w:val="28"/>
+          <w:u w:val="single"/>
+          <w:rtl/>
+        </w:rPr>
+        <w:lastRenderedPageBreak/>
+        <w:t>תיאור הבעיה:</w:t>
+      </w:r>
+    </w:p>
+    <w:p>
+      <w:pPr>
+        <w:bidi/>
+        <w:rPr>
+          <w:rFonts w:hint="cs"/>
+          <w:rtl/>
+        </w:rPr>
+      </w:pPr>
+      <w:r>
+        <w:rPr>
+          <w:rtl/>
+        </w:rPr>
+        <w:t>הבעיה המרכזית בפרויקט</w:t>
+      </w:r>
+      <w:r>
+        <w:rPr>
+          <w:rFonts w:hint="cs"/>
+        </w:rPr>
+        <w:t xml:space="preserve"> </w:t>
+      </w:r>
+      <w:r>
+        <w:rPr>
+          <w:rtl/>
+        </w:rPr>
+        <w:t>היא חיזוי ערך המנייה העתידי בהתבסס על נתוני העבר ונתונים כלכליים שונים</w:t>
+      </w:r>
+      <w:r>
+        <w:rPr>
+          <w:rFonts w:hint="cs"/>
+          <w:rtl/>
+        </w:rPr>
+        <w:t xml:space="preserve"> </w:t>
+      </w:r>
+      <w:r>
+        <w:rPr>
+          <w:rtl/>
+        </w:rPr>
+        <w:t xml:space="preserve">. באופן כללי חיזוי מדויק של ערכי מניות הוא משימה מורכבת שמושפעת ממספר רב של גורמים שלא בהכרח ידועים, כולל מגמות בשוק, נתונים כלכליים, חדשות, ודינמיקה פסיכולוגית של המשקיעים. </w:t>
+      </w:r>
+      <w:r>
+        <w:rPr>
+          <w:rtl/>
+        </w:rPr>
+        <w:br/>
+      </w:r>
+      <w:r>
+        <w:rPr>
+          <w:rtl/>
+        </w:rPr>
+        <w:t>מטרת הפרויקט היא לפתח רשת נוירונים המסוגלת לנתח את הנתונים הזמינים ולהסיק תחזיות מדויקות לעתיד, אשר יכולות לסייע בקבלת החלטות השקעה מושכלות</w:t>
+      </w:r>
+      <w:r>
+        <w:t xml:space="preserve"> </w:t>
+      </w:r>
+      <w:r>
+        <w:rPr>
+          <w:rFonts w:hint="cs"/>
+          <w:rtl/>
+        </w:rPr>
+        <w:t>שתשמש משקיעים.</w:t>
+      </w:r>
+    </w:p>
+    <w:p>
+      <w:pPr>
+        <w:bidi/>
+        <w:rPr>
+          <w:rtl/>
+        </w:rPr>
+      </w:pPr>
+      <w:r>
+        <w:rPr>
+          <w:rFonts w:hint="cs"/>
+          <w:rtl/>
+        </w:rPr>
+        <w:t>משקיעים רבים מחפשים כלים שניתן לסמוך עליהם ולהשתמש בהם כעזר לקבלת החלטות או אף כמקבל ההחלטות ללא התערבות שלהם כלל. לכן חיזוי ערך המנייה יכול להוות עבורם ניתוח מושלם וגם לתת להם כיוון אם עלה ובכמה , או אם ירד ובכמה.</w:t>
+      </w:r>
+      <w:r>
+        <w:rPr>
+          <w:rFonts w:hint="cs"/>
+          <w:rtl/>
+        </w:rPr>
+        <w:t xml:space="preserve"> ובכך ניתן להסיק אם כדאי להתחיל עסקה או לא. הוספנו כאחד המדדים בעבודה , כמה הגרף המדומה דומה לגרף המקורי בצורתו (עלייה וירידה).</w:t>
+      </w:r>
+    </w:p>
+    <w:p>
+      <w:pPr>
+        <w:bidi/>
+        <w:rPr>
+          <w:rtl/>
+        </w:rPr>
+      </w:pPr>
+      <w:r>
+        <w:rPr>
+          <w:rFonts w:hint="cs"/>
+          <w:rtl/>
+        </w:rPr>
+        <w:t xml:space="preserve">עבור הבעיה שלנו </w:t>
+      </w:r>
+      <w:r>
+        <w:rPr>
+          <w:rFonts w:hint="cs"/>
+          <w:b/>
+          <w:bCs/>
+          <w:rtl/>
+        </w:rPr>
+        <w:t>האתגר הראשון</w:t>
+      </w:r>
+      <w:r>
+        <w:rPr>
+          <w:rFonts w:hint="cs"/>
+          <w:rtl/>
+        </w:rPr>
+        <w:t xml:space="preserve"> היה למצוא מודל מתאים מבין המודלים שלמדנו עבור הבעיה שלנו, ומצאנו שמודל </w:t>
+      </w:r>
+      <w:r>
+        <w:t>LSTM</w:t>
+      </w:r>
+      <w:r>
+        <w:rPr>
+          <w:rFonts w:hint="cs"/>
+        </w:rPr>
+        <w:t xml:space="preserve"> </w:t>
+      </w:r>
+      <w:r>
+        <w:rPr>
+          <w:rFonts w:hint="cs"/>
+          <w:rtl/>
+        </w:rPr>
+        <w:t xml:space="preserve"> יודע להתמודד טוב עם בעיות מהסוג שלנו , שעליו לקבל מידע של סדרת זמן. למעשה המודל נדרש לקבל </w:t>
+      </w:r>
+      <w:r>
+        <w:t>sequence</w:t>
+      </w:r>
+      <w:r>
+        <w:rPr>
+          <w:rFonts w:hint="cs"/>
+          <w:rtl/>
+        </w:rPr>
+        <w:t xml:space="preserve"> של מידע (מספר נקודות זמן לפני כן) ולהחליט מה תהיה התוצאה של נקודת הזמן הבאה. ניתן למצוא מספר רב של פתרון בעיות דומות </w:t>
+      </w:r>
+      <w:proofErr w:type="spellStart"/>
+      <w:r>
+        <w:rPr>
+          <w:rFonts w:hint="cs"/>
+          <w:rtl/>
+        </w:rPr>
+        <w:t>לשלנו</w:t>
+      </w:r>
+      <w:proofErr w:type="spellEnd"/>
+      <w:r>
+        <w:rPr>
+          <w:rFonts w:hint="cs"/>
+          <w:rtl/>
+        </w:rPr>
+        <w:t xml:space="preserve"> בחיזוי ערכי מנייה במודל </w:t>
+      </w:r>
+      <w:r>
+        <w:rPr>
+          <w:rFonts w:hint="cs"/>
+        </w:rPr>
+        <w:t>LSTM</w:t>
+      </w:r>
+      <w:r>
+        <w:rPr>
+          <w:rFonts w:hint="cs"/>
+          <w:rtl/>
+        </w:rPr>
+        <w:t xml:space="preserve"> </w:t>
+      </w:r>
+      <w:r>
+        <w:rPr>
+          <w:rFonts w:hint="cs"/>
+          <w:rtl/>
+        </w:rPr>
+        <w:t xml:space="preserve">,שבו המודל </w:t>
+      </w:r>
+      <w:r>
+        <w:rPr>
+          <w:rFonts w:hint="cs"/>
+        </w:rPr>
+        <w:t>LSTM</w:t>
+      </w:r>
+      <w:r>
+        <w:rPr>
+          <w:rFonts w:hint="cs"/>
+          <w:rtl/>
+        </w:rPr>
+        <w:t xml:space="preserve"> נבחר על פני רבים אחרים שלא הצליחו לתת את אותן התוצאות שבהשוואה ל</w:t>
+      </w:r>
+      <w:r>
+        <w:rPr>
+          <w:rFonts w:hint="cs"/>
+        </w:rPr>
+        <w:t>LSTM</w:t>
+      </w:r>
+      <w:r>
+        <w:rPr>
+          <w:rFonts w:hint="cs"/>
+          <w:rtl/>
+        </w:rPr>
+        <w:t xml:space="preserve"> .</w:t>
+      </w:r>
+    </w:p>
+    <w:p>
+      <w:pPr>
+        <w:bidi/>
+        <w:rPr>
+          <w:u w:val="single"/>
+          <w:rtl/>
+        </w:rPr>
+      </w:pPr>
+      <w:r>
+        <w:rPr>
+          <w:rFonts w:hint="cs"/>
+          <w:u w:val="single"/>
+          <w:rtl/>
+        </w:rPr>
+        <w:t>מקורות מידע</w:t>
+      </w:r>
+      <w:r>
+        <w:rPr>
+          <w:rFonts w:hint="cs"/>
+          <w:u w:val="single"/>
+          <w:rtl/>
+        </w:rPr>
+        <w:t xml:space="preserve"> שהסתמכנו עליהם בבחירת מודל </w:t>
+      </w:r>
+      <w:r>
+        <w:rPr>
+          <w:rFonts w:hint="cs"/>
+          <w:u w:val="single"/>
+        </w:rPr>
+        <w:t>LSTM</w:t>
+      </w:r>
+      <w:r>
+        <w:rPr>
+          <w:rFonts w:hint="cs"/>
+          <w:u w:val="single"/>
+          <w:rtl/>
+        </w:rPr>
+        <w:t>:</w:t>
+      </w:r>
+    </w:p>
+    <w:p>
+      <w:pPr>
+        <w:bidi/>
+        <w:rPr>
+          <w:rFonts w:hint="cs"/>
+          <w:rtl/>
+        </w:rPr>
+      </w:pPr>
+      <w:hyperlink r:id="rId6" w:history="1">
+        <w:r>
+          <w:rPr>
+            <w:rStyle w:val="Hyperlink"/>
+          </w:rPr>
+          <w:t>https://neptune.ai/blog/predicting-stock-prices-using-machine-learning</w:t>
+        </w:r>
+      </w:hyperlink>
+      <w:r>
+        <w:rPr>
+          <w:rFonts w:hint="cs"/>
+          <w:rtl/>
+        </w:rPr>
+        <w:t xml:space="preserve"> </w:t>
+      </w:r>
+    </w:p>
+    <w:p>
+      <w:pPr>
+        <w:bidi/>
+        <w:rPr>
+          <w:rtl/>
+        </w:rPr>
+      </w:pPr>
+      <w:hyperlink r:id="rId7" w:history="1">
+        <w:r>
+          <w:rPr>
+            <w:rStyle w:val="Hyperlink"/>
+          </w:rPr>
+          <w:t>https://www.nature.com/articles/s41599-024-02807-x</w:t>
+        </w:r>
+      </w:hyperlink>
+      <w:r>
+        <w:rPr>
+          <w:rFonts w:hint="cs"/>
+        </w:rPr>
+        <w:t xml:space="preserve"> </w:t>
+      </w:r>
+    </w:p>
+    <w:p>
+      <w:pPr>
+        <w:bidi/>
+      </w:pPr>
+      <w:hyperlink r:id="rId8" w:history="1">
+        <w:r>
+          <w:rPr>
+            <w:rStyle w:val="Hyperlink"/>
+          </w:rPr>
+          <w:t>https://www.sciencedirect.com/science/article/abs/pii/S0957417420304334</w:t>
+        </w:r>
+      </w:hyperlink>
+      <w:r>
+        <w:rPr>
+          <w:rFonts w:hint="cs"/>
+          <w:rtl/>
+        </w:rPr>
+        <w:t xml:space="preserve"> </w:t>
+      </w:r>
+    </w:p>
+    <w:p>
+      <w:pPr>
+        <w:bidi/>
+        <w:rPr>
+          <w:rFonts w:asciiTheme="minorBidi" w:hAnsiTheme="minorBidi"/>
+          <w:rtl/>
+        </w:rPr>
+      </w:pPr>
+      <w:r>
+        <w:rPr>
+          <w:rFonts w:asciiTheme="minorBidi" w:hAnsiTheme="minorBidi"/>
+          <w:b/>
+          <w:bCs/>
+          <w:rtl/>
+        </w:rPr>
+        <w:t>אתגר נוסף</w:t>
+      </w:r>
+      <w:r>
+        <w:rPr>
+          <w:rFonts w:asciiTheme="minorBidi" w:hAnsiTheme="minorBidi"/>
+          <w:rtl/>
+        </w:rPr>
+        <w:t xml:space="preserve"> היה להחליט מה הוא גודל הזמנים בין דגימה לדגימה, משמע מה מרווחי הזמן מקנייה לקנייה מבחינת המשתמש הסופי, והמצד שלנו ראינו מה בעצם תהיה רמת הרעש שתכנס למודל . ככל שיחידת המידה תהיה קטנה יותר כך הגרף יהיה רועש יותר וגם החיזוי יהיה פחות נקי אך פוטנציאל הרווח יגדל (יותר עסקאות). הבחירה הייתה נתונה בידנו כיוון שה </w:t>
+      </w:r>
+      <w:r>
+        <w:rPr>
+          <w:rFonts w:asciiTheme="minorBidi" w:hAnsiTheme="minorBidi"/>
+        </w:rPr>
+        <w:t>dataset</w:t>
+      </w:r>
+      <w:r>
+        <w:rPr>
+          <w:rFonts w:asciiTheme="minorBidi" w:hAnsiTheme="minorBidi"/>
+          <w:rtl/>
+        </w:rPr>
+        <w:t xml:space="preserve"> שקיבלנו הינו ברמת דקה . לכן יכולנו לבחור מספר אפשריות </w:t>
+      </w:r>
+      <w:r>
+        <w:rPr>
+          <w:rFonts w:asciiTheme="minorBidi" w:hAnsiTheme="minorBidi"/>
+          <w:rtl/>
+        </w:rPr>
+        <w:t xml:space="preserve">. האפשריות שהעלנו בפנינו שהיו נכונות לדעתנו לדון עליהן : </w:t>
+      </w:r>
+    </w:p>
+    <w:tbl>
+      <w:tblPr>
+        <w:tblStyle w:val="ae"/>
+        <w:bidiVisual/>
+        <w:tblW w:w="0" w:type="auto"/>
+        <w:tblLook w:val="04A0" w:firstRow="1" w:lastRow="0" w:firstColumn="1" w:lastColumn="0" w:noHBand="0" w:noVBand="1"/>
+      </w:tblPr>
+      <w:tblGrid>
+        <w:gridCol w:w="2254"/>
+        <w:gridCol w:w="2254"/>
+        <w:gridCol w:w="2254"/>
+        <w:gridCol w:w="2254"/>
+      </w:tblGrid>
+      <w:tr>
+        <w:tc>
+          <w:tcPr>
+            <w:tcW w:w="2254" w:type="dxa"/>
+          </w:tcPr>
+          <w:p>
+            <w:pPr>
+              <w:bidi/>
+              <w:rPr>
+                <w:rFonts w:asciiTheme="minorBidi" w:hAnsiTheme="minorBidi"/>
+                <w:rtl/>
+              </w:rPr>
+            </w:pPr>
+            <w:r>
+              <w:rPr>
+                <w:rFonts w:asciiTheme="minorBidi" w:hAnsiTheme="minorBidi"/>
+                <w:rtl/>
+              </w:rPr>
+              <w:t>מרווח דגימה</w:t>
+            </w:r>
+          </w:p>
+        </w:tc>
+        <w:tc>
+          <w:tcPr>
+            <w:tcW w:w="2254" w:type="dxa"/>
+          </w:tcPr>
+          <w:p>
+            <w:pPr>
+              <w:bidi/>
+              <w:rPr>
+                <w:rFonts w:asciiTheme="minorBidi" w:hAnsiTheme="minorBidi"/>
+                <w:rtl/>
+              </w:rPr>
+            </w:pPr>
+            <w:r>
+              <w:rPr>
+                <w:rFonts w:asciiTheme="minorBidi" w:hAnsiTheme="minorBidi"/>
+                <w:rtl/>
+              </w:rPr>
+              <w:t>רווח פוטנציאלי</w:t>
+            </w:r>
+          </w:p>
+        </w:tc>
+        <w:tc>
+          <w:tcPr>
+            <w:tcW w:w="2254" w:type="dxa"/>
+          </w:tcPr>
+          <w:p>
+            <w:pPr>
+              <w:bidi/>
+              <w:rPr>
+                <w:rFonts w:asciiTheme="minorBidi" w:hAnsiTheme="minorBidi"/>
+                <w:rtl/>
+              </w:rPr>
+            </w:pPr>
+            <w:r>
+              <w:rPr>
+                <w:rFonts w:asciiTheme="minorBidi" w:hAnsiTheme="minorBidi"/>
+                <w:rtl/>
+              </w:rPr>
+              <w:t>רמת רעש פוטנציאלית</w:t>
+            </w:r>
+          </w:p>
+        </w:tc>
+        <w:tc>
+          <w:tcPr>
+            <w:tcW w:w="2254" w:type="dxa"/>
+          </w:tcPr>
+          <w:p>
+            <w:pPr>
+              <w:bidi/>
+              <w:rPr>
+                <w:rFonts w:asciiTheme="minorBidi" w:hAnsiTheme="minorBidi"/>
+                <w:rtl/>
+              </w:rPr>
+            </w:pPr>
+            <w:r>
+              <w:rPr>
+                <w:rFonts w:asciiTheme="minorBidi" w:hAnsiTheme="minorBidi"/>
+                <w:rtl/>
+              </w:rPr>
+              <w:t>רמת דיוק</w:t>
+            </w:r>
+          </w:p>
+        </w:tc>
+      </w:tr>
+      <w:tr>
+        <w:tc>
+          <w:tcPr>
+            <w:tcW w:w="2254" w:type="dxa"/>
+          </w:tcPr>
+          <w:p>
+            <w:pPr>
+              <w:bidi/>
+              <w:rPr>
+                <w:rFonts w:asciiTheme="minorBidi" w:hAnsiTheme="minorBidi"/>
+                <w:rtl/>
+              </w:rPr>
+            </w:pPr>
+            <w:r>
+              <w:rPr>
+                <w:rFonts w:asciiTheme="minorBidi" w:hAnsiTheme="minorBidi"/>
+                <w:rtl/>
+              </w:rPr>
+              <w:t>דקה אחת</w:t>
+            </w:r>
+          </w:p>
+        </w:tc>
+        <w:tc>
+          <w:tcPr>
+            <w:tcW w:w="2254" w:type="dxa"/>
+          </w:tcPr>
+          <w:p>
+            <w:pPr>
+              <w:bidi/>
+              <w:rPr>
+                <w:rFonts w:asciiTheme="minorBidi" w:hAnsiTheme="minorBidi"/>
+                <w:rtl/>
+              </w:rPr>
+            </w:pPr>
+            <w:r>
+              <w:rPr>
+                <w:rFonts w:asciiTheme="minorBidi" w:hAnsiTheme="minorBidi"/>
+                <w:rtl/>
+              </w:rPr>
+              <w:t>גבוהה מאוד</w:t>
+            </w:r>
+          </w:p>
+        </w:tc>
+        <w:tc>
+          <w:tcPr>
+            <w:tcW w:w="2254" w:type="dxa"/>
+          </w:tcPr>
+          <w:p>
+            <w:pPr>
+              <w:bidi/>
+              <w:rPr>
+                <w:rFonts w:asciiTheme="minorBidi" w:hAnsiTheme="minorBidi"/>
+                <w:rtl/>
+              </w:rPr>
+            </w:pPr>
+            <w:r>
+              <w:rPr>
+                <w:rFonts w:asciiTheme="minorBidi" w:hAnsiTheme="minorBidi"/>
+                <w:rtl/>
+              </w:rPr>
+              <w:t>גבוהה מאוד</w:t>
+            </w:r>
+          </w:p>
+        </w:tc>
+        <w:tc>
+          <w:tcPr>
+            <w:tcW w:w="2254" w:type="dxa"/>
+          </w:tcPr>
+          <w:p>
+            <w:pPr>
+              <w:bidi/>
+              <w:rPr>
+                <w:rFonts w:asciiTheme="minorBidi" w:hAnsiTheme="minorBidi"/>
+                <w:rtl/>
+              </w:rPr>
+            </w:pPr>
+            <w:r>
+              <w:rPr>
+                <w:rFonts w:asciiTheme="minorBidi" w:hAnsiTheme="minorBidi"/>
+                <w:rtl/>
+              </w:rPr>
+              <w:t>נמוך</w:t>
+            </w:r>
+          </w:p>
+        </w:tc>
+      </w:tr>
+      <w:tr>
+        <w:tc>
+          <w:tcPr>
+            <w:tcW w:w="2254" w:type="dxa"/>
+          </w:tcPr>
+          <w:p>
+            <w:pPr>
+              <w:bidi/>
+              <w:rPr>
+                <w:rFonts w:asciiTheme="minorBidi" w:hAnsiTheme="minorBidi"/>
+                <w:rtl/>
+              </w:rPr>
+            </w:pPr>
+            <w:r>
+              <w:rPr>
+                <w:rFonts w:asciiTheme="minorBidi" w:hAnsiTheme="minorBidi"/>
+                <w:rtl/>
+              </w:rPr>
+              <w:t>חמש דקות</w:t>
+            </w:r>
+          </w:p>
+        </w:tc>
+        <w:tc>
+          <w:tcPr>
+            <w:tcW w:w="2254" w:type="dxa"/>
+          </w:tcPr>
+          <w:p>
+            <w:pPr>
+              <w:bidi/>
+              <w:rPr>
+                <w:rFonts w:asciiTheme="minorBidi" w:hAnsiTheme="minorBidi"/>
+                <w:rtl/>
+              </w:rPr>
+            </w:pPr>
+            <w:r>
+              <w:rPr>
+                <w:rFonts w:asciiTheme="minorBidi" w:hAnsiTheme="minorBidi"/>
+                <w:rtl/>
+              </w:rPr>
+              <w:t>גבוהה</w:t>
+            </w:r>
+          </w:p>
+        </w:tc>
+        <w:tc>
+          <w:tcPr>
+            <w:tcW w:w="2254" w:type="dxa"/>
+          </w:tcPr>
+          <w:p>
+            <w:pPr>
+              <w:bidi/>
+              <w:rPr>
+                <w:rFonts w:asciiTheme="minorBidi" w:hAnsiTheme="minorBidi"/>
+                <w:rtl/>
+              </w:rPr>
+            </w:pPr>
+            <w:r>
+              <w:rPr>
+                <w:rFonts w:asciiTheme="minorBidi" w:hAnsiTheme="minorBidi"/>
+                <w:rtl/>
+              </w:rPr>
+              <w:t>גבוהה</w:t>
+            </w:r>
+          </w:p>
+        </w:tc>
+        <w:tc>
+          <w:tcPr>
+            <w:tcW w:w="2254" w:type="dxa"/>
+          </w:tcPr>
+          <w:p>
+            <w:pPr>
+              <w:bidi/>
+              <w:rPr>
+                <w:rFonts w:asciiTheme="minorBidi" w:hAnsiTheme="minorBidi"/>
+                <w:rtl/>
+              </w:rPr>
+            </w:pPr>
+            <w:r>
+              <w:rPr>
+                <w:rFonts w:asciiTheme="minorBidi" w:hAnsiTheme="minorBidi"/>
+                <w:rtl/>
+              </w:rPr>
+              <w:t xml:space="preserve">בינוני </w:t>
+            </w:r>
+          </w:p>
+        </w:tc>
+      </w:tr>
+      <w:tr>
+        <w:tc>
+          <w:tcPr>
+            <w:tcW w:w="2254" w:type="dxa"/>
+          </w:tcPr>
+          <w:p>
+            <w:pPr>
+              <w:bidi/>
+              <w:rPr>
+                <w:rFonts w:asciiTheme="minorBidi" w:hAnsiTheme="minorBidi"/>
+                <w:rtl/>
+              </w:rPr>
+            </w:pPr>
+            <w:r>
+              <w:rPr>
+                <w:rFonts w:asciiTheme="minorBidi" w:hAnsiTheme="minorBidi"/>
+                <w:rtl/>
+              </w:rPr>
+              <w:t>יום אחד</w:t>
+            </w:r>
+          </w:p>
+        </w:tc>
+        <w:tc>
+          <w:tcPr>
+            <w:tcW w:w="2254" w:type="dxa"/>
+          </w:tcPr>
+          <w:p>
+            <w:pPr>
+              <w:bidi/>
+              <w:rPr>
+                <w:rFonts w:asciiTheme="minorBidi" w:hAnsiTheme="minorBidi"/>
+                <w:rtl/>
+              </w:rPr>
+            </w:pPr>
+            <w:r>
+              <w:rPr>
+                <w:rFonts w:asciiTheme="minorBidi" w:hAnsiTheme="minorBidi"/>
+                <w:rtl/>
+              </w:rPr>
+              <w:t>נמוך</w:t>
+            </w:r>
+          </w:p>
+        </w:tc>
+        <w:tc>
+          <w:tcPr>
+            <w:tcW w:w="2254" w:type="dxa"/>
+          </w:tcPr>
+          <w:p>
+            <w:pPr>
+              <w:bidi/>
+              <w:rPr>
+                <w:rFonts w:asciiTheme="minorBidi" w:hAnsiTheme="minorBidi"/>
+                <w:rtl/>
+              </w:rPr>
+            </w:pPr>
+            <w:r>
+              <w:rPr>
+                <w:rFonts w:asciiTheme="minorBidi" w:hAnsiTheme="minorBidi"/>
+                <w:rtl/>
+              </w:rPr>
+              <w:t>נמוך</w:t>
+            </w:r>
+          </w:p>
+        </w:tc>
+        <w:tc>
+          <w:tcPr>
+            <w:tcW w:w="2254" w:type="dxa"/>
+          </w:tcPr>
+          <w:p>
+            <w:pPr>
+              <w:bidi/>
+              <w:rPr>
+                <w:rFonts w:asciiTheme="minorBidi" w:hAnsiTheme="minorBidi"/>
+                <w:rtl/>
+              </w:rPr>
+            </w:pPr>
+            <w:r>
+              <w:rPr>
+                <w:rFonts w:asciiTheme="minorBidi" w:hAnsiTheme="minorBidi"/>
+                <w:rtl/>
+              </w:rPr>
+              <w:t>גבוהה</w:t>
+            </w:r>
+          </w:p>
+        </w:tc>
+      </w:tr>
+    </w:tbl>
+    <w:p>
+      <w:pPr>
+        <w:bidi/>
+        <w:rPr>
+          <w:rFonts w:asciiTheme="minorBidi" w:hAnsiTheme="minorBidi"/>
+          <w:u w:val="single"/>
+          <w:rtl/>
+        </w:rPr>
+      </w:pPr>
+    </w:p>
+    <w:p>
+      <w:pPr>
+        <w:bidi/>
+        <w:rPr>
+          <w:rFonts w:asciiTheme="minorBidi" w:hAnsiTheme="minorBidi"/>
+          <w:rtl/>
+        </w:rPr>
+      </w:pPr>
+      <w:r>
+        <w:rPr>
+          <w:rFonts w:asciiTheme="minorBidi" w:hAnsiTheme="minorBidi"/>
+          <w:rtl/>
+        </w:rPr>
+        <w:t>הבנו כי יש יחס ישר בין רווח פוטנציאלי ורמת הרעש, ויחס הפוך עם רמת הדיוק. היינו יכולים לבחור גם יחידת מידה אחרת בין 5 דק ליום, אך רצינו לשמור על רווח פוטנציאלי גבוהה . רוב המודלים שפגשנו ברשת, בנו מודל שרמתו היא יום אחד , בגלל שתי סיבות עיקריות , הראשונה היא חוסר ב</w:t>
+      </w:r>
+      <w:r>
+        <w:rPr>
+          <w:rFonts w:asciiTheme="minorBidi" w:hAnsiTheme="minorBidi"/>
+        </w:rPr>
+        <w:t>dataset</w:t>
+      </w:r>
+      <w:r>
+        <w:rPr>
+          <w:rFonts w:asciiTheme="minorBidi" w:hAnsiTheme="minorBidi"/>
+          <w:rtl/>
+        </w:rPr>
+        <w:t xml:space="preserve"> ברמה קטנה מיום, והשנייה היא רמת הרעש שמקשה על המודל.</w:t>
+      </w:r>
+      <w:r>
+        <w:rPr>
+          <w:rFonts w:asciiTheme="minorBidi" w:hAnsiTheme="minorBidi"/>
+          <w:rtl/>
+        </w:rPr>
+        <w:br/>
+        <w:t>אנחנו בחרנו לבסוף לקחת מודל עם מרווח דגימה של 5 דק .</w:t>
+      </w:r>
+    </w:p>
+    <w:p>
+      <w:pPr>
+        <w:bidi/>
+        <w:rPr>
+          <w:rFonts w:asciiTheme="minorBidi" w:hAnsiTheme="minorBidi"/>
+          <w:rtl/>
+        </w:rPr>
+      </w:pPr>
+    </w:p>
+    <w:p>
+      <w:pPr>
+        <w:bidi/>
+        <w:rPr>
+          <w:rFonts w:asciiTheme="minorBidi" w:hAnsiTheme="minorBidi"/>
+          <w:rtl/>
+        </w:rPr>
+      </w:pPr>
+      <w:r>
+        <w:rPr>
+          <w:rFonts w:asciiTheme="minorBidi" w:hAnsiTheme="minorBidi"/>
+          <w:b/>
+          <w:bCs/>
+          <w:rtl/>
+        </w:rPr>
+        <w:t>אתגר שלישי</w:t>
+      </w:r>
+      <w:r>
+        <w:rPr>
+          <w:rFonts w:asciiTheme="minorBidi" w:hAnsiTheme="minorBidi"/>
+          <w:rtl/>
+        </w:rPr>
+        <w:t xml:space="preserve"> שהתמודדנו </w:t>
+      </w:r>
+      <w:proofErr w:type="spellStart"/>
+      <w:r>
+        <w:rPr>
+          <w:rFonts w:asciiTheme="minorBidi" w:hAnsiTheme="minorBidi"/>
+          <w:rtl/>
+        </w:rPr>
+        <w:t>איתו</w:t>
+      </w:r>
+      <w:proofErr w:type="spellEnd"/>
+      <w:r>
+        <w:rPr>
+          <w:rFonts w:asciiTheme="minorBidi" w:hAnsiTheme="minorBidi"/>
+          <w:rtl/>
+        </w:rPr>
+        <w:t xml:space="preserve"> היה לסנן מתוך כל הנתונים שקיבלנו את הנתונים המתאימים לבעיה שלנו וסינון מידע לא רלוונטי. המידע הגיע עשיר בפרמטרים לכל רשומה (60 פרמטרים) . רוב הפרמטרים היו בעצם אינדיקטורים פיננסיים , שחלקם חוזרים על ע</w:t>
+      </w:r>
+      <w:r>
+        <w:rPr>
+          <w:rFonts w:asciiTheme="minorBidi" w:hAnsiTheme="minorBidi"/>
+          <w:rtl/>
+        </w:rPr>
+        <w:t xml:space="preserve">צמם וחלקם היו ריקים. </w:t>
+      </w:r>
+      <w:r>
+        <w:rPr>
+          <w:rFonts w:asciiTheme="minorBidi" w:hAnsiTheme="minorBidi"/>
+          <w:rtl/>
+        </w:rPr>
+        <w:t>בבחירת המדדים לחיזוי ערך המנייה, הדגשנו את הערך העכשווי של המנייה כגורם החשוב ביותר, בעוד שאר הפרמטרים משמשים כהשלמות שמסייעות למודל לחזות בצורה מדויקת יותר את ערך המנייה העתידי. לאחר בחינה מעמיקה של מחקרים ושימוש נפוץ בקרב משקיעים, החלטנו לכלול את המדדים הבאים, אשר נחשבים לפופולריים ביותר לחיזוי מהיר ומדויק של ערך מניה</w:t>
+      </w:r>
+      <w:r>
+        <w:rPr>
+          <w:rFonts w:asciiTheme="minorBidi" w:hAnsiTheme="minorBidi"/>
+        </w:rPr>
+        <w:t>:</w:t>
+      </w:r>
+    </w:p>
+    <w:p>
+      <w:pPr>
+        <w:bidi/>
+        <w:rPr>
+          <w:rFonts w:asciiTheme="minorBidi" w:hAnsiTheme="minorBidi"/>
+          <w:rtl/>
+        </w:rPr>
+      </w:pPr>
+      <w:r>
+        <w:rPr>
+          <w:rFonts w:asciiTheme="minorBidi" w:hAnsiTheme="minorBidi"/>
+        </w:rPr>
+        <w:t xml:space="preserve"> - </w:t>
+      </w:r>
+      <w:r>
+        <w:rPr>
+          <w:rFonts w:asciiTheme="minorBidi" w:hAnsiTheme="minorBidi"/>
+        </w:rPr>
+        <w:t xml:space="preserve">EMA5 (Exponential Moving Average) </w:t>
+      </w:r>
+      <w:r>
+        <w:rPr>
+          <w:rFonts w:asciiTheme="minorBidi" w:hAnsiTheme="minorBidi"/>
+          <w:rtl/>
+        </w:rPr>
+        <w:t xml:space="preserve">ממוצע נע </w:t>
+      </w:r>
+      <w:proofErr w:type="spellStart"/>
+      <w:r>
+        <w:rPr>
+          <w:rFonts w:asciiTheme="minorBidi" w:hAnsiTheme="minorBidi"/>
+          <w:rtl/>
+        </w:rPr>
+        <w:t>אקספודנציאלי</w:t>
+      </w:r>
+      <w:proofErr w:type="spellEnd"/>
+      <w:r>
+        <w:rPr>
+          <w:rFonts w:asciiTheme="minorBidi" w:hAnsiTheme="minorBidi"/>
+          <w:rtl/>
+        </w:rPr>
+        <w:t xml:space="preserve"> מחושב על פני 5 ימי מסחר. זהו אינדיקטור שמבליט שינויים קצרים-טווח בערך המניה ומגיב במהירות לשינויים בשוק</w:t>
+      </w:r>
+      <w:r>
+        <w:rPr>
+          <w:rFonts w:asciiTheme="minorBidi" w:hAnsiTheme="minorBidi"/>
+        </w:rPr>
+        <w:t xml:space="preserve">. EMA5 </w:t>
+      </w:r>
+      <w:r>
+        <w:rPr>
+          <w:rFonts w:asciiTheme="minorBidi" w:hAnsiTheme="minorBidi"/>
+          <w:rtl/>
+        </w:rPr>
+        <w:t>משמש משקיעים לזיהוי מגמות שוק בזמן אמת ולספק אינדיקציה מוקדמת לשינויי מגמה</w:t>
+      </w:r>
+      <w:r>
+        <w:rPr>
+          <w:rFonts w:asciiTheme="minorBidi" w:hAnsiTheme="minorBidi"/>
+        </w:rPr>
+        <w:t>.</w:t>
+      </w:r>
+    </w:p>
+    <w:p>
+      <w:pPr>
+        <w:bidi/>
+        <w:rPr>
+          <w:rFonts w:asciiTheme="minorBidi" w:hAnsiTheme="minorBidi"/>
+          <w:rtl/>
+        </w:rPr>
+      </w:pPr>
+      <w:r>
+        <w:rPr>
+          <w:rFonts w:asciiTheme="minorBidi" w:hAnsiTheme="minorBidi"/>
+        </w:rPr>
+        <w:t xml:space="preserve"> - </w:t>
+      </w:r>
+      <w:r>
+        <w:rPr>
+          <w:rFonts w:asciiTheme="minorBidi" w:hAnsiTheme="minorBidi"/>
+        </w:rPr>
+        <w:t xml:space="preserve">EMA20 </w:t>
+      </w:r>
+      <w:r>
+        <w:rPr>
+          <w:rFonts w:asciiTheme="minorBidi" w:hAnsiTheme="minorBidi"/>
+          <w:rtl/>
+        </w:rPr>
+        <w:t xml:space="preserve">ממוצע נע </w:t>
+      </w:r>
+      <w:proofErr w:type="spellStart"/>
+      <w:r>
+        <w:rPr>
+          <w:rFonts w:asciiTheme="minorBidi" w:hAnsiTheme="minorBidi"/>
+          <w:rtl/>
+        </w:rPr>
+        <w:t>אקספודנציאלי</w:t>
+      </w:r>
+      <w:proofErr w:type="spellEnd"/>
+      <w:r>
+        <w:rPr>
+          <w:rFonts w:asciiTheme="minorBidi" w:hAnsiTheme="minorBidi"/>
+          <w:rtl/>
+        </w:rPr>
+        <w:t xml:space="preserve"> </w:t>
+      </w:r>
+      <w:r>
+        <w:rPr>
+          <w:rFonts w:asciiTheme="minorBidi" w:hAnsiTheme="minorBidi"/>
+          <w:rtl/>
+        </w:rPr>
+        <w:t>מחושב על פני 20 ימי מסחר. בניגוד ל</w:t>
+      </w:r>
+      <w:r>
+        <w:rPr>
+          <w:rFonts w:asciiTheme="minorBidi" w:hAnsiTheme="minorBidi"/>
+        </w:rPr>
+        <w:t xml:space="preserve">-EMA5, EMA20 </w:t>
+      </w:r>
+      <w:r>
+        <w:rPr>
+          <w:rFonts w:asciiTheme="minorBidi" w:hAnsiTheme="minorBidi"/>
+          <w:rtl/>
+        </w:rPr>
+        <w:t>מעניק מבט רחב יותר על המגמות, תוך שמירה על רגישות מסוימת לשינויים קצרים. הוא מאפשר למשקיעים לזהות מגמות בינוניות-טווח ומסייע באישור המגמות שזוהו על ידי</w:t>
+      </w:r>
+      <w:r>
+        <w:rPr>
+          <w:rFonts w:asciiTheme="minorBidi" w:hAnsiTheme="minorBidi"/>
+        </w:rPr>
+        <w:t xml:space="preserve"> EMA5.</w:t>
+      </w:r>
+    </w:p>
+    <w:p>
+      <w:pPr>
+        <w:bidi/>
+        <w:rPr>
+          <w:rFonts w:asciiTheme="minorBidi" w:hAnsiTheme="minorBidi"/>
+          <w:rtl/>
+        </w:rPr>
+      </w:pPr>
+      <w:r>
+        <w:rPr>
+          <w:rFonts w:asciiTheme="minorBidi" w:hAnsiTheme="minorBidi"/>
+        </w:rPr>
+        <w:t>MACD (Moving Average Convergence Divergence</w:t>
+      </w:r>
+      <w:proofErr w:type="gramStart"/>
+      <w:r>
+        <w:rPr>
+          <w:rFonts w:asciiTheme="minorBidi" w:hAnsiTheme="minorBidi"/>
+        </w:rPr>
+        <w:t xml:space="preserve">) </w:t>
+      </w:r>
+      <w:r>
+        <w:rPr>
+          <w:rFonts w:asciiTheme="minorBidi" w:hAnsiTheme="minorBidi"/>
+          <w:rtl/>
+        </w:rPr>
+        <w:t xml:space="preserve"> -</w:t>
+      </w:r>
+      <w:proofErr w:type="gramEnd"/>
+      <w:r>
+        <w:rPr>
+          <w:rFonts w:asciiTheme="minorBidi" w:hAnsiTheme="minorBidi"/>
+          <w:rtl/>
+        </w:rPr>
+        <w:t xml:space="preserve"> </w:t>
+      </w:r>
+      <w:r>
+        <w:rPr>
+          <w:rFonts w:asciiTheme="minorBidi" w:hAnsiTheme="minorBidi"/>
+          <w:rtl/>
+        </w:rPr>
+        <w:t xml:space="preserve">אינדיקטור זה מבוסס על ההבדל בין שני ממוצעים נעים </w:t>
+      </w:r>
+      <w:proofErr w:type="spellStart"/>
+      <w:r>
+        <w:rPr>
+          <w:rFonts w:asciiTheme="minorBidi" w:hAnsiTheme="minorBidi"/>
+          <w:rtl/>
+        </w:rPr>
+        <w:t>אקספודנציאלי</w:t>
+      </w:r>
+      <w:r>
+        <w:rPr>
+          <w:rFonts w:asciiTheme="minorBidi" w:hAnsiTheme="minorBidi"/>
+          <w:rtl/>
+        </w:rPr>
+        <w:t>ם</w:t>
+      </w:r>
+      <w:proofErr w:type="spellEnd"/>
+      <w:r>
+        <w:rPr>
+          <w:rFonts w:asciiTheme="minorBidi" w:hAnsiTheme="minorBidi"/>
+        </w:rPr>
+        <w:t xml:space="preserve">– EMA12 </w:t>
+      </w:r>
+      <w:r>
+        <w:rPr>
+          <w:rFonts w:asciiTheme="minorBidi" w:hAnsiTheme="minorBidi"/>
+          <w:rtl/>
+        </w:rPr>
+        <w:t>ו</w:t>
+      </w:r>
+      <w:r>
+        <w:rPr>
+          <w:rFonts w:asciiTheme="minorBidi" w:hAnsiTheme="minorBidi"/>
+        </w:rPr>
+        <w:t xml:space="preserve">-EMA26. MACD </w:t>
+      </w:r>
+      <w:r>
+        <w:rPr>
+          <w:rFonts w:asciiTheme="minorBidi" w:hAnsiTheme="minorBidi"/>
+          <w:rtl/>
+        </w:rPr>
+        <w:t>מספק תמונה על כיוון המגמה, עוצמתה ושינויי המגמה הקרבים. מדד זה פופולרי במיוחד בקרב משקיעים בשל היכולת שלו לזהות נקודות כניסה ויציאה אידיאליות מהשוק</w:t>
+      </w:r>
+      <w:r>
+        <w:rPr>
+          <w:rFonts w:asciiTheme="minorBidi" w:hAnsiTheme="minorBidi"/>
+        </w:rPr>
+        <w:t>.</w:t>
+      </w:r>
+    </w:p>
+    <w:p>
+      <w:pPr>
+        <w:bidi/>
+        <w:rPr>
+          <w:rFonts w:asciiTheme="minorBidi" w:hAnsiTheme="minorBidi"/>
+        </w:rPr>
+      </w:pPr>
+      <w:r>
+        <w:rPr>
+          <w:rFonts w:asciiTheme="minorBidi" w:hAnsiTheme="minorBidi"/>
+          <w:rtl/>
+        </w:rPr>
+        <w:t>הבחירה במדדים אלה התבססה על השימוש הנפוץ שלהם בקרב משקיעים, המאפשר לחזות ערך מניה בקצב מהיר ובדיוק גבוה, תוך זיהוי מגמות בשוק בזמן אמת</w:t>
+      </w:r>
+      <w:r>
+        <w:rPr>
+          <w:rFonts w:asciiTheme="minorBidi" w:hAnsiTheme="minorBidi"/>
+        </w:rPr>
+        <w:t xml:space="preserve"> </w:t>
+      </w:r>
+      <w:r>
+        <w:rPr>
+          <w:rFonts w:asciiTheme="minorBidi" w:hAnsiTheme="minorBidi"/>
+          <w:rtl/>
+        </w:rPr>
+        <w:t xml:space="preserve"> לזמן הקרוב. אם היה ניתן להשתמש גם במדד ה </w:t>
+      </w:r>
+      <w:r>
+        <w:rPr>
+          <w:rFonts w:asciiTheme="minorBidi" w:hAnsiTheme="minorBidi"/>
+        </w:rPr>
+        <w:t>volume</w:t>
+      </w:r>
+      <w:r>
+        <w:rPr>
+          <w:rFonts w:asciiTheme="minorBidi" w:hAnsiTheme="minorBidi"/>
+          <w:rtl/>
+        </w:rPr>
+        <w:t xml:space="preserve"> היינו משתמשים , אך הוא היה ריק ..</w:t>
+      </w:r>
+    </w:p>
+    <w:p>
+      <w:pPr>
+        <w:bidi/>
+        <w:rPr>
+          <w:rFonts w:asciiTheme="minorBidi" w:hAnsiTheme="minorBidi"/>
+          <w:u w:val="single"/>
+          <w:rtl/>
+        </w:rPr>
+      </w:pPr>
+      <w:r>
+        <w:rPr>
+          <w:rFonts w:asciiTheme="minorBidi" w:hAnsiTheme="minorBidi"/>
+          <w:u w:val="single"/>
+          <w:rtl/>
+        </w:rPr>
+        <w:t>מקורות מידע שהתבססנו עליהם:</w:t>
+      </w:r>
+    </w:p>
+    <w:p>
+      <w:pPr>
+        <w:bidi/>
+        <w:rPr>
+          <w:rFonts w:asciiTheme="minorBidi" w:hAnsiTheme="minorBidi"/>
+          <w:u w:val="single"/>
+          <w:rtl/>
+        </w:rPr>
+      </w:pPr>
+      <w:hyperlink r:id="rId9" w:history="1">
+        <w:r>
+          <w:rPr>
+            <w:rStyle w:val="Hyperlink"/>
+            <w:rFonts w:asciiTheme="minorBidi" w:hAnsiTheme="minorBidi"/>
+          </w:rPr>
+          <w:t>https://www.tokenmetrics.com/blog/best-indicators-for-crypto-trading-and-analysis#1-moving-averages</w:t>
+        </w:r>
+      </w:hyperlink>
+      <w:r>
+        <w:rPr>
+          <w:rFonts w:asciiTheme="minorBidi" w:hAnsiTheme="minorBidi"/>
+          <w:u w:val="single"/>
+          <w:rtl/>
+        </w:rPr>
+        <w:t xml:space="preserve"> </w:t>
+      </w:r>
+    </w:p>
+    <w:p>
+      <w:pPr>
+        <w:bidi/>
+        <w:rPr>
+          <w:rFonts w:asciiTheme="minorBidi" w:hAnsiTheme="minorBidi"/>
+          <w:u w:val="single"/>
+          <w:rtl/>
+        </w:rPr>
+      </w:pPr>
+      <w:hyperlink r:id="rId10" w:history="1">
+        <w:r>
+          <w:rPr>
+            <w:rStyle w:val="Hyperlink"/>
+            <w:rFonts w:asciiTheme="minorBidi" w:hAnsiTheme="minorBidi"/>
+          </w:rPr>
+          <w:t>https://groww.in/p/exponential-moving-average</w:t>
+        </w:r>
+      </w:hyperlink>
+      <w:r>
+        <w:rPr>
+          <w:rFonts w:asciiTheme="minorBidi" w:hAnsiTheme="minorBidi"/>
+          <w:u w:val="single"/>
+          <w:rtl/>
+        </w:rPr>
+        <w:t xml:space="preserve"> </w:t>
+      </w:r>
+    </w:p>
+    <w:p>
+      <w:pPr>
+        <w:bidi/>
+        <w:rPr>
+          <w:rFonts w:asciiTheme="minorBidi" w:hAnsiTheme="minorBidi"/>
+          <w:u w:val="single"/>
+        </w:rPr>
+      </w:pPr>
+      <w:hyperlink r:id="rId11" w:history="1">
+        <w:r>
+          <w:rPr>
+            <w:rStyle w:val="Hyperlink"/>
+            <w:rFonts w:asciiTheme="minorBidi" w:hAnsiTheme="minorBidi"/>
+          </w:rPr>
+          <w:t>https://realtrading.com/trading-blog/short-term-trading-indicators</w:t>
+        </w:r>
+        <w:r>
+          <w:rPr>
+            <w:rStyle w:val="Hyperlink"/>
+            <w:rFonts w:asciiTheme="minorBidi" w:hAnsiTheme="minorBidi"/>
+            <w:rtl/>
+          </w:rPr>
+          <w:t>/</w:t>
+        </w:r>
+      </w:hyperlink>
+    </w:p>
+    <w:p>
+      <w:pPr>
+        <w:bidi/>
+        <w:rPr>
+          <w:rFonts w:asciiTheme="minorBidi" w:hAnsiTheme="minorBidi"/>
+          <w:u w:val="single"/>
+          <w:rtl/>
+        </w:rPr>
+      </w:pPr>
+      <w:r>
+        <w:rPr>
+          <w:rFonts w:asciiTheme="minorBidi" w:hAnsiTheme="minorBidi"/>
+          <w:u w:val="single"/>
+          <w:rtl/>
+        </w:rPr>
+        <w:t xml:space="preserve"> </w:t>
+      </w:r>
+    </w:p>
+    <w:p>
+      <w:pPr>
+        <w:bidi/>
+        <w:rPr>
+          <w:rFonts w:asciiTheme="minorBidi" w:hAnsiTheme="minorBidi"/>
+          <w:u w:val="single"/>
+          <w:rtl/>
+        </w:rPr>
+      </w:pPr>
+    </w:p>
+    <w:p>
+      <w:pPr>
+        <w:jc w:val="right"/>
+        <w:rPr>
+          <w:rFonts w:asciiTheme="minorBidi" w:hAnsiTheme="minorBidi"/>
+          <w:rtl/>
+        </w:rPr>
+      </w:pPr>
+      <w:r>
+        <w:rPr>
+          <w:rFonts w:asciiTheme="minorBidi" w:hAnsiTheme="minorBidi"/>
+          <w:u w:val="single"/>
+          <w:rtl/>
+        </w:rPr>
+        <w:t xml:space="preserve">למידה מחוברות של אחרים </w:t>
+      </w:r>
+      <w:r>
+        <w:rPr>
+          <w:rFonts w:asciiTheme="minorBidi" w:hAnsiTheme="minorBidi"/>
+          <w:rtl/>
+        </w:rPr>
+        <w:t xml:space="preserve">: </w:t>
+      </w:r>
+    </w:p>
+    <w:p>
+      <w:pPr>
+        <w:rPr>
+          <w:rFonts w:asciiTheme="minorBidi" w:hAnsiTheme="minorBidi"/>
+        </w:rPr>
+      </w:pPr>
+      <w:hyperlink r:id="rId12" w:history="1">
+        <w:r>
+          <w:rPr>
+            <w:rStyle w:val="Hyperlink"/>
+            <w:rFonts w:asciiTheme="minorBidi" w:hAnsiTheme="minorBidi"/>
+          </w:rPr>
+          <w:t>https://www.kaggle.com/code/carlmcbrideellis/lstm-time-series-stock-price-prediction-fail</w:t>
+        </w:r>
+      </w:hyperlink>
+    </w:p>
+    <w:p>
+      <w:pPr>
+        <w:bidi/>
+        <w:jc w:val="right"/>
+        <w:rPr>
+          <w:rStyle w:val="Hyperlink"/>
+          <w:rFonts w:asciiTheme="minorBidi" w:hAnsiTheme="minorBidi"/>
+        </w:rPr>
+      </w:pPr>
+      <w:hyperlink r:id="rId13" w:anchor="The-Model" w:history="1">
+        <w:r>
+          <w:rPr>
+            <w:rStyle w:val="Hyperlink"/>
+            <w:rFonts w:asciiTheme="minorBidi" w:hAnsiTheme="minorBidi"/>
+          </w:rPr>
+          <w:t>https://www.kaggle.com/code/alirezanematolahy/tehran-stock-prediction-using-lstm-model#The-Model</w:t>
+        </w:r>
+      </w:hyperlink>
+    </w:p>
+    <w:p>
+      <w:pPr>
+        <w:bidi/>
+        <w:jc w:val="right"/>
+        <w:rPr>
+          <w:rFonts w:asciiTheme="minorBidi" w:hAnsiTheme="minorBidi"/>
+          <w:rtl/>
+        </w:rPr>
+      </w:pPr>
+      <w:hyperlink r:id="rId14" w:history="1">
+        <w:r>
+          <w:rPr>
+            <w:rStyle w:val="Hyperlink"/>
+            <w:rFonts w:asciiTheme="minorBidi" w:hAnsiTheme="minorBidi"/>
+          </w:rPr>
+          <w:t>https://www.youtube.com/watch?v=Vfx</w:t>
+        </w:r>
+        <w:r>
+          <w:rPr>
+            <w:rStyle w:val="Hyperlink"/>
+            <w:rFonts w:asciiTheme="minorBidi" w:hAnsiTheme="minorBidi"/>
+          </w:rPr>
+          <w:t>1</w:t>
+        </w:r>
+        <w:r>
+          <w:rPr>
+            <w:rStyle w:val="Hyperlink"/>
+            <w:rFonts w:asciiTheme="minorBidi" w:hAnsiTheme="minorBidi"/>
+          </w:rPr>
+          <w:t>L2jh2Ng&amp;t=562s&amp;ab_channel=LazyProgrammer</w:t>
+        </w:r>
+      </w:hyperlink>
+    </w:p>
+    <w:p>
+      <w:pPr>
+        <w:bidi/>
+        <w:rPr>
+          <w:rFonts w:asciiTheme="minorBidi" w:hAnsiTheme="minorBidi"/>
+          <w:rtl/>
+        </w:rPr>
+      </w:pPr>
+      <w:r>
+        <w:rPr>
+          <w:rFonts w:asciiTheme="minorBidi" w:hAnsiTheme="minorBidi"/>
+          <w:rtl/>
+        </w:rPr>
+        <w:lastRenderedPageBreak/>
+        <w:t>הצלחנו ללמוד ממחברות אחרות, שאכן המודל מגיע להישגים טובים, שכדאי לנו להשתמש ב</w:t>
+      </w:r>
+      <w:r>
+        <w:rPr>
+          <w:rFonts w:asciiTheme="minorBidi" w:hAnsiTheme="minorBidi"/>
+        </w:rPr>
+        <w:t>dropout</w:t>
+      </w:r>
+      <w:r>
+        <w:rPr>
+          <w:rFonts w:asciiTheme="minorBidi" w:hAnsiTheme="minorBidi"/>
+          <w:rtl/>
+        </w:rPr>
+        <w:t xml:space="preserve"> מה שהתברר לא כהכי טוב בסופו של דבר. </w:t>
+      </w:r>
+      <w:r>
+        <w:rPr>
+          <w:rFonts w:asciiTheme="minorBidi" w:hAnsiTheme="minorBidi"/>
+          <w:rtl/>
+        </w:rPr>
+        <w:br/>
+      </w:r>
+      <w:r>
+        <w:rPr>
+          <w:rFonts w:asciiTheme="minorBidi" w:hAnsiTheme="minorBidi"/>
+          <w:rtl/>
+        </w:rPr>
+        <w:t xml:space="preserve">איזה מודל בסיסי כדאי להתחיל ממנו, </w:t>
+      </w:r>
+      <w:r>
+        <w:rPr>
+          <w:rFonts w:asciiTheme="minorBidi" w:hAnsiTheme="minorBidi" w:hint="cs"/>
+          <w:rtl/>
+        </w:rPr>
+        <w:t>ו</w:t>
+      </w:r>
+      <w:r>
+        <w:rPr>
+          <w:rFonts w:asciiTheme="minorBidi" w:hAnsiTheme="minorBidi"/>
+          <w:rtl/>
+        </w:rPr>
+        <w:t xml:space="preserve">לאיזה תוצאות אנשים הגיעו. </w:t>
+      </w:r>
+      <w:r>
+        <w:rPr>
+          <w:rFonts w:asciiTheme="minorBidi" w:hAnsiTheme="minorBidi"/>
+          <w:rtl/>
+        </w:rPr>
+        <w:br/>
+      </w:r>
+      <w:r>
+        <w:rPr>
+          <w:rFonts w:asciiTheme="minorBidi" w:hAnsiTheme="minorBidi"/>
+          <w:rtl/>
+        </w:rPr>
+        <w:t>למדנו על פרופורציית חלוקת הנתונים , ולמדנו כיצד למדוד את המודל בסופו של דבר , ומה הטעיות שרוב האנשים עושים.</w:t>
+      </w:r>
+    </w:p>
+    <w:p>
+      <w:pPr>
+        <w:bidi/>
+        <w:rPr>
+          <w:rFonts w:asciiTheme="minorBidi" w:hAnsiTheme="minorBidi"/>
+          <w:rtl/>
+        </w:rPr>
+      </w:pPr>
+    </w:p>
+    <w:p>
+      <w:pPr>
+        <w:bidi/>
+        <w:rPr>
+          <w:rFonts w:asciiTheme="minorBidi" w:hAnsiTheme="minorBidi"/>
+          <w:b/>
+          <w:bCs/>
+          <w:sz w:val="28"/>
+          <w:szCs w:val="28"/>
+          <w:u w:val="single"/>
+          <w:rtl/>
+        </w:rPr>
+      </w:pPr>
+      <w:r>
+        <w:rPr>
+          <w:rFonts w:asciiTheme="minorBidi" w:hAnsiTheme="minorBidi" w:hint="cs"/>
+          <w:b/>
+          <w:bCs/>
+          <w:sz w:val="28"/>
+          <w:szCs w:val="28"/>
+          <w:u w:val="single"/>
+          <w:rtl/>
+        </w:rPr>
+        <w:t>ניתוח נתונים ראשוני :</w:t>
+      </w:r>
+    </w:p>
+    <w:p>
+      <w:pPr>
+        <w:bidi/>
+        <w:rPr>
+          <w:rFonts w:asciiTheme="minorBidi" w:hAnsiTheme="minorBidi" w:hint="cs"/>
+          <w:u w:val="single"/>
+          <w:rtl/>
+        </w:rPr>
+      </w:pPr>
+      <w:r>
+        <w:rPr>
+          <w:rFonts w:asciiTheme="minorBidi" w:hAnsiTheme="minorBidi" w:hint="cs"/>
+          <w:u w:val="single"/>
+          <w:rtl/>
+        </w:rPr>
+        <w:t xml:space="preserve">מקור נתונים : </w:t>
+      </w:r>
+    </w:p>
+    <w:p>
+      <w:pPr>
+        <w:bidi/>
+        <w:rPr>
+          <w:rFonts w:hint="cs"/>
           <w:sz w:val="22"/>
           <w:szCs w:val="22"/>
-          <w:u w:val="single"/>
-        </w:rPr>
-      </w:pPr>
-      <w:r>
-        <w:rPr>
-          <w:b/>
-          <w:bCs/>
+          <w:rtl/>
+        </w:rPr>
+      </w:pPr>
+      <w:hyperlink r:id="rId15" w:history="1">
+        <w:r>
+          <w:rPr>
+            <w:rStyle w:val="Hyperlink"/>
+            <w:sz w:val="22"/>
+            <w:szCs w:val="22"/>
+          </w:rPr>
+          <w:t>https://www.kaggle.com/datasets/debashis74017/stock-market-data-nifty-50-stocks-</w:t>
+        </w:r>
+        <w:r>
+          <w:rPr>
+            <w:rStyle w:val="Hyperlink"/>
+            <w:sz w:val="22"/>
+            <w:szCs w:val="22"/>
+          </w:rPr>
+          <w:t>1</w:t>
+        </w:r>
+        <w:r>
+          <w:rPr>
+            <w:rStyle w:val="Hyperlink"/>
+            <w:sz w:val="22"/>
+            <w:szCs w:val="22"/>
+          </w:rPr>
+          <w:t>-min-data/discussi</w:t>
+        </w:r>
+        <w:r>
+          <w:rPr>
+            <w:rStyle w:val="Hyperlink"/>
+            <w:sz w:val="22"/>
+            <w:szCs w:val="22"/>
+          </w:rPr>
+          <w:t>o</w:t>
+        </w:r>
+        <w:r>
+          <w:rPr>
+            <w:rStyle w:val="Hyperlink"/>
+            <w:sz w:val="22"/>
+            <w:szCs w:val="22"/>
+          </w:rPr>
+          <w:t>n/409605</w:t>
+        </w:r>
+      </w:hyperlink>
+      <w:r>
+        <w:rPr>
+          <w:rFonts w:hint="cs"/>
           <w:sz w:val="22"/>
           <w:szCs w:val="22"/>
-          <w:u w:val="single"/>
-          <w:rtl/>
-          <w:lang w:val="en-US"/>
-        </w:rPr>
-        <w:lastRenderedPageBreak/>
-        <w:t>תיאור הבעיה:</w:t>
+          <w:rtl/>
+        </w:rPr>
+        <w:t xml:space="preserve"> </w:t>
+      </w:r>
+    </w:p>
+    <w:p>
+      <w:pPr>
+        <w:bidi/>
+        <w:rPr>
+          <w:rFonts w:asciiTheme="minorBidi" w:hAnsiTheme="minorBidi"/>
+          <w:rtl/>
+        </w:rPr>
+      </w:pPr>
+      <w:r>
+        <w:rPr>
+          <w:rFonts w:asciiTheme="minorBidi" w:hAnsiTheme="minorBidi" w:hint="cs"/>
+          <w:rtl/>
+        </w:rPr>
+        <w:t xml:space="preserve">שם הקובץ : </w:t>
+      </w:r>
+      <w:r>
+        <w:rPr>
+          <w:rFonts w:asciiTheme="minorBidi" w:hAnsiTheme="minorBidi"/>
+        </w:rPr>
+        <w:t>NIFTY 50_minute_data_with_indicators.csv</w:t>
+      </w:r>
+    </w:p>
+    <w:p>
+      <w:pPr>
+        <w:bidi/>
+        <w:rPr>
+          <w:rFonts w:asciiTheme="minorBidi" w:hAnsiTheme="minorBidi"/>
+          <w:rtl/>
+        </w:rPr>
+      </w:pPr>
+      <w:r>
+        <w:rPr>
+          <w:rFonts w:asciiTheme="minorBidi" w:hAnsiTheme="minorBidi" w:hint="cs"/>
+          <w:rtl/>
+        </w:rPr>
+        <w:t>מקור הנתונים שלקחנו הוא של מדד ולא מנייה בודדת, המדד מורכב מ</w:t>
+      </w:r>
+      <w:r>
+        <w:rPr>
+          <w:rFonts w:asciiTheme="minorBidi" w:hAnsiTheme="minorBidi" w:hint="cs"/>
+          <w:rtl/>
+        </w:rPr>
+        <w:t xml:space="preserve"> 50 מניות. אנחנו בחרנו להתמקד במדד עצמו, שגם אותו ניתן לרכוש, ובכך אנחנו זוכים למידע יו</w:t>
+      </w:r>
+      <w:r>
+        <w:rPr>
+          <w:rFonts w:asciiTheme="minorBidi" w:hAnsiTheme="minorBidi" w:hint="cs"/>
+          <w:rtl/>
+        </w:rPr>
+        <w:t>תר שקט משל מנייה רגילה, ואפקטים/תנודות שיש</w:t>
+      </w:r>
+      <w:r>
+        <w:rPr>
+          <w:rFonts w:asciiTheme="minorBidi" w:hAnsiTheme="minorBidi" w:hint="cs"/>
+          <w:rtl/>
+        </w:rPr>
+        <w:t xml:space="preserve"> למנייה רגילה</w:t>
+      </w:r>
+      <w:r>
+        <w:rPr>
+          <w:rFonts w:asciiTheme="minorBidi" w:hAnsiTheme="minorBidi" w:hint="cs"/>
+          <w:rtl/>
+        </w:rPr>
+        <w:t>.</w:t>
+      </w:r>
+      <w:r>
+        <w:rPr>
+          <w:rFonts w:asciiTheme="minorBidi" w:hAnsiTheme="minorBidi" w:hint="cs"/>
+          <w:rtl/>
+        </w:rPr>
+        <w:t xml:space="preserve"> </w:t>
+      </w:r>
+      <w:r>
+        <w:rPr>
+          <w:rFonts w:asciiTheme="minorBidi" w:hAnsiTheme="minorBidi"/>
+          <w:rtl/>
+        </w:rPr>
+        <w:br/>
+      </w:r>
+      <w:r>
+        <w:rPr>
+          <w:rFonts w:asciiTheme="minorBidi" w:hAnsiTheme="minorBidi" w:hint="cs"/>
+          <w:rtl/>
+        </w:rPr>
+        <w:t>קראנו את המידע וגילינו שיש לנו מספר עמודות ריקות , אז התחלנו לסנן את המידע , מחקנו עמודות שיש להן מידע ריק.</w:t>
+      </w:r>
+      <w:r>
+        <w:rPr>
+          <w:rFonts w:asciiTheme="minorBidi" w:hAnsiTheme="minorBidi"/>
+          <w:rtl/>
+        </w:rPr>
+        <w:br/>
+      </w:r>
+      <w:r>
+        <w:rPr>
+          <w:rFonts w:asciiTheme="minorBidi" w:hAnsiTheme="minorBidi" w:hint="cs"/>
+          <w:rtl/>
+        </w:rPr>
+        <w:t>חקרנו מעט ברשת והבנו שיום מסחר רגיל מתחיל בשעה 9:15 ונגמר ב15:30 .</w:t>
+      </w:r>
+      <w:r>
+        <w:rPr>
+          <w:rFonts w:asciiTheme="minorBidi" w:hAnsiTheme="minorBidi"/>
+          <w:rtl/>
+        </w:rPr>
+        <w:br/>
+      </w:r>
+      <w:r>
+        <w:rPr>
+          <w:rFonts w:asciiTheme="minorBidi" w:hAnsiTheme="minorBidi" w:hint="cs"/>
+          <w:rtl/>
+        </w:rPr>
+        <w:t>בדקנו ממתי עד מתי יש לנו מידע . והתחלנו גם בסינון ימים שהם לא שלמים או שמכילים חצאי ימים למיניהם . נשארנו עם 1755 ימים ,כמות לא מבוטלת של ימים (קרוב ל7 שנים של מסחר).</w:t>
+      </w:r>
+    </w:p>
+    <w:p>
+      <w:pPr>
+        <w:bidi/>
+        <w:rPr>
+          <w:rFonts w:asciiTheme="minorBidi" w:hAnsiTheme="minorBidi" w:hint="cs"/>
+          <w:rtl/>
+        </w:rPr>
+      </w:pPr>
+      <w:r>
+        <w:rPr>
+          <w:rFonts w:asciiTheme="minorBidi" w:hAnsiTheme="minorBidi" w:hint="cs"/>
+          <w:rtl/>
+        </w:rPr>
+        <w:t xml:space="preserve">קצת מניתוח ראשוני של </w:t>
+      </w:r>
+      <w:proofErr w:type="spellStart"/>
+      <w:r>
+        <w:rPr>
+          <w:rFonts w:asciiTheme="minorBidi" w:hAnsiTheme="minorBidi" w:hint="cs"/>
+          <w:rtl/>
+        </w:rPr>
+        <w:t>הדאטה</w:t>
+      </w:r>
+      <w:proofErr w:type="spellEnd"/>
+      <w:r>
+        <w:rPr>
+          <w:rFonts w:asciiTheme="minorBidi" w:hAnsiTheme="minorBidi" w:hint="cs"/>
+          <w:rtl/>
+        </w:rPr>
+        <w:t>.</w:t>
+      </w:r>
+    </w:p>
+    <w:p>
+      <w:pPr>
+        <w:bidi/>
+        <w:rPr>
+          <w:rFonts w:asciiTheme="minorBidi" w:hAnsiTheme="minorBidi" w:hint="cs"/>
+          <w:rtl/>
+        </w:rPr>
+      </w:pPr>
+      <w:r>
+        <w:rPr>
+          <w:rFonts w:asciiTheme="minorBidi" w:hAnsiTheme="minorBidi" w:cs="Arial"/>
+          <w:rtl/>
+        </w:rPr>
+        <w:drawing>
+          <wp:inline distT="0" distB="0" distL="0" distR="0" wp14:anchorId="5573EABD" wp14:editId="769E3526">
+            <wp:extent cx="5731510" cy="2127885"/>
+            <wp:effectExtent l="0" t="0" r="2540" b="5715"/>
+            <wp:docPr id="1" name="תמונה 1"/>
+            <wp:cNvGraphicFramePr>
+              <a:graphicFrameLocks xmlns:a="http://schemas.openxmlformats.org/drawingml/2006/main" noChangeAspect="1"/>
+            </wp:cNvGraphicFramePr>
+            <a:graphic xmlns:a="http://schemas.openxmlformats.org/drawingml/2006/main">
+              <a:graphicData uri="http://schemas.openxmlformats.org/drawingml/2006/picture">
+                <pic:pic xmlns:pic="http://schemas.openxmlformats.org/drawingml/2006/picture">
+                  <pic:nvPicPr>
+                    <pic:cNvPr id="1" name=""/>
+                    <pic:cNvPicPr/>
+                  </pic:nvPicPr>
+                  <pic:blipFill>
+                    <a:blip r:embed="rId16"/>
+                    <a:stretch>
+                      <a:fillRect/>
+                    </a:stretch>
+                  </pic:blipFill>
+                  <pic:spPr>
+                    <a:xfrm>
+                      <a:off x="0" y="0"/>
+                      <a:ext cx="5731510" cy="2127885"/>
+                    </a:xfrm>
+                    <a:prstGeom prst="rect">
+                      <a:avLst/>
+                    </a:prstGeom>
+                  </pic:spPr>
+                </pic:pic>
+              </a:graphicData>
+            </a:graphic>
+          </wp:inline>
+        </w:drawing>
       </w:r>
     </w:p>
     <w:p>
@@ -771,34 +2424,42 @@
           <w:sz w:val="22"/>
           <w:szCs w:val="22"/>
           <w:rtl/>
-          <w:lang w:val="en-US"/>
-        </w:rPr>
-      </w:pPr>
-      <w:r>
+        </w:rPr>
+      </w:pPr>
+    </w:p>
+    <w:p>
+      <w:pPr>
+        <w:bidi/>
         <w:rPr>
           <w:sz w:val="22"/>
           <w:szCs w:val="22"/>
-          <w:rtl/>
-          <w:lang w:val="en-US"/>
-        </w:rPr>
-        <w:t>הבעיה המרכזית בפרויקט</w:t>
-      </w:r>
+        </w:rPr>
+      </w:pPr>
       <w:r>
         <w:rPr>
           <w:rFonts w:hint="cs"/>
           <w:sz w:val="22"/>
           <w:szCs w:val="22"/>
-        </w:rPr>
-        <w:t xml:space="preserve"> </w:t>
-      </w:r>
-      <w:r>
-        <w:rPr>
+          <w:rtl/>
+        </w:rPr>
+        <w:t>כפי שתיארנו קו</w:t>
+      </w:r>
+      <w:bookmarkStart w:id="0" w:name="_GoBack"/>
+      <w:bookmarkEnd w:id="0"/>
+      <w:r>
+        <w:rPr>
+          <w:rFonts w:hint="cs"/>
           <w:sz w:val="22"/>
           <w:szCs w:val="22"/>
           <w:rtl/>
-          <w:lang w:val="en-US"/>
-        </w:rPr>
-        <w:t>היא חיזוי ערך המנייה העתידי בהתבסס על נתוני העבר ונתונים כלכליים שונים</w:t>
+        </w:rPr>
+        <w:t>דם לכן , בחרנו את העמודות הנ"ל (</w:t>
+      </w:r>
+      <w:r>
+        <w:rPr>
+          <w:rFonts w:asciiTheme="minorBidi" w:hAnsiTheme="minorBidi"/>
+        </w:rPr>
+        <w:t>EMA5</w:t>
       </w:r>
       <w:r>
         <w:rPr>
@@ -806,58 +2467,161 @@
           <w:sz w:val="22"/>
           <w:szCs w:val="22"/>
           <w:rtl/>
-          <w:lang w:val="en-US"/>
-        </w:rPr>
-        <w:t xml:space="preserve">, לכן </w:t>
-      </w:r>
-      <w:r>
-        <w:rPr>
+        </w:rPr>
+        <w:t>,</w:t>
+      </w:r>
+      <w:r>
+        <w:rPr>
+          <w:rFonts w:hint="cs"/>
           <w:sz w:val="22"/>
           <w:szCs w:val="22"/>
-          <w:rtl/>
-          <w:lang w:val="en-US"/>
-        </w:rPr>
-        <w:t>. באופן כללי חיזוי מדויק של ערכי מניות הוא משימה מורכבת שמושפעת ממספר רב של גורמים שלא בהכרח ידועים, כולל מגמות בשוק, נתונים כלכליים, חדשות, ודינמיקה פסיכולוגית של המשקיעים. מטרת הפרויקט היא לפתח רשת נוירונים המסוגלת לנתח את הנתונים הזמינים ולהסיק תחזיות מדויקות לעתיד, אשר יכולות לסייע בקבלת החלטות השקעה מושכלות</w:t>
-      </w:r>
-      <w:r>
-        <w:rPr>
+        </w:rPr>
+        <w:t>EMA20</w:t>
+      </w:r>
+      <w:r>
+        <w:rPr>
+          <w:rFonts w:hint="cs"/>
           <w:sz w:val="22"/>
           <w:szCs w:val="22"/>
-        </w:rPr>
-        <w:t>.</w:t>
-      </w:r>
-    </w:p>
-    <w:p>
-      <w:pPr>
-        <w:bidi/>
-        <w:rPr>
+          <w:rtl/>
+        </w:rPr>
+        <w:t xml:space="preserve"> ,</w:t>
+      </w:r>
+      <w:r>
+        <w:rPr>
+          <w:rFonts w:hint="cs"/>
           <w:sz w:val="22"/>
           <w:szCs w:val="22"/>
-          <w:rtl/>
-          <w:lang w:val="en-US"/>
-        </w:rPr>
-      </w:pPr>
-    </w:p>
-    <w:p>
-      <w:pPr>
-        <w:bidi/>
+        </w:rPr>
+        <w:t>MACD</w:t>
+      </w:r>
+      <w:r>
         <w:rPr>
           <w:sz w:val="22"/>
           <w:szCs w:val="22"/>
-          <w:rtl/>
-          <w:lang w:val="en-US"/>
-        </w:rPr>
-      </w:pPr>
-    </w:p>
-    <w:p>
-      <w:pPr>
-        <w:bidi/>
+        </w:rPr>
+        <w:t>5</w:t>
+      </w:r>
+      <w:r>
         <w:rPr>
           <w:rFonts w:hint="cs"/>
           <w:sz w:val="22"/>
           <w:szCs w:val="22"/>
-          <w:rtl/>
-          <w:lang w:val="en-US"/>
+        </w:rPr>
+        <w:t>20</w:t>
+      </w:r>
+      <w:r>
+        <w:rPr>
+          <w:rFonts w:hint="cs"/>
+          <w:sz w:val="22"/>
+          <w:szCs w:val="22"/>
+          <w:rtl/>
+        </w:rPr>
+        <w:t xml:space="preserve"> ,</w:t>
+      </w:r>
+      <w:r>
+        <w:rPr>
+          <w:sz w:val="22"/>
+          <w:szCs w:val="22"/>
+        </w:rPr>
+        <w:t>CLOSE</w:t>
+      </w:r>
+      <w:r>
+        <w:rPr>
+          <w:rFonts w:hint="cs"/>
+          <w:sz w:val="22"/>
+          <w:szCs w:val="22"/>
+          <w:rtl/>
+        </w:rPr>
+        <w:t xml:space="preserve">) מתוך כל העמודות הנ"ל. ובנוסף הוספנו עמודה שבעצם תתאר את </w:t>
+      </w:r>
+      <w:r>
+        <w:rPr>
+          <w:sz w:val="22"/>
+          <w:szCs w:val="22"/>
+        </w:rPr>
+        <w:t>y</w:t>
+      </w:r>
+      <w:r>
+        <w:rPr>
+          <w:rFonts w:hint="cs"/>
+          <w:sz w:val="22"/>
+          <w:szCs w:val="22"/>
+          <w:rtl/>
+        </w:rPr>
+        <w:t xml:space="preserve"> ,את המטרה. לכל רשומה ה</w:t>
+      </w:r>
+      <w:r>
+        <w:rPr>
+          <w:sz w:val="22"/>
+          <w:szCs w:val="22"/>
+        </w:rPr>
+        <w:t>y</w:t>
+      </w:r>
+      <w:r>
+        <w:rPr>
+          <w:rFonts w:hint="cs"/>
+          <w:sz w:val="22"/>
+          <w:szCs w:val="22"/>
+          <w:rtl/>
+        </w:rPr>
+        <w:t xml:space="preserve"> שלה זה ה</w:t>
+      </w:r>
+      <w:r>
+        <w:rPr>
+          <w:sz w:val="22"/>
+          <w:szCs w:val="22"/>
+        </w:rPr>
+        <w:t>close</w:t>
+      </w:r>
+      <w:r>
+        <w:rPr>
+          <w:rFonts w:hint="cs"/>
+          <w:sz w:val="22"/>
+          <w:szCs w:val="22"/>
+          <w:rtl/>
+        </w:rPr>
+        <w:t xml:space="preserve"> של המנייה בעוד 5 דק.</w:t>
+      </w:r>
+    </w:p>
+    <w:p>
+      <w:pPr>
+        <w:bidi/>
+        <w:rPr>
+          <w:sz w:val="22"/>
+          <w:szCs w:val="22"/>
+          <w:rtl/>
+        </w:rPr>
+      </w:pPr>
+    </w:p>
+    <w:p>
+      <w:pPr>
+        <w:bidi/>
+        <w:rPr>
+          <w:rFonts w:hint="cs"/>
+          <w:sz w:val="22"/>
+          <w:szCs w:val="22"/>
+          <w:rtl/>
+        </w:rPr>
+      </w:pPr>
+    </w:p>
+    <w:p>
+      <w:pPr>
+        <w:bidi/>
+        <w:rPr>
+          <w:sz w:val="22"/>
+          <w:szCs w:val="22"/>
+          <w:rtl/>
+        </w:rPr>
+      </w:pPr>
+    </w:p>
+    <w:p>
+      <w:pPr>
+        <w:bidi/>
+        <w:rPr>
+          <w:sz w:val="22"/>
+          <w:szCs w:val="22"/>
+          <w:rtl/>
         </w:rPr>
       </w:pPr>
     </w:p>
@@ -881,7 +2645,7 @@
 </file>
 
 <file path=word/styles.xml><?xml version="1.0" encoding="utf-8"?>
-<w:styles xmlns:mc="http://schemas.openxmlformats.org/markup-compatibility/2006" xmlns:r="http://schemas.openxmlformats.org/officeDocument/2006/relationships" xmlns:w="http://schemas.openxmlformats.org/wordprocessingml/2006/main" xmlns:w14="http://schemas.microsoft.com/office/word/2010/wordml" xmlns:w15="http://schemas.microsoft.com/office/word/2012/wordml" xmlns:w16cex="http://schemas.microsoft.com/office/word/2018/wordml/cex" xmlns:w16cid="http://schemas.microsoft.com/office/word/2016/wordml/cid" xmlns:w16="http://schemas.microsoft.com/office/word/2018/wordml" xmlns:w16du="http://schemas.microsoft.com/office/word/2023/wordml/word16du" xmlns:w16sdtdh="http://schemas.microsoft.com/office/word/2020/wordml/sdtdatahash" xmlns:w16se="http://schemas.microsoft.com/office/word/2015/wordml/symex" mc:Ignorable="w14 w15 w16se w16cid w16 w16cex w16sdtdh w16du">
+<w:styles xmlns:mc="http://schemas.openxmlformats.org/markup-compatibility/2006" xmlns:r="http://schemas.openxmlformats.org/officeDocument/2006/relationships" xmlns:w="http://schemas.openxmlformats.org/wordprocessingml/2006/main" xmlns:w14="http://schemas.microsoft.com/office/word/2010/wordml" xmlns:w15="http://schemas.microsoft.com/office/word/2012/wordml" xmlns:w16se="http://schemas.microsoft.com/office/word/2015/wordml/symex" mc:Ignorable="w14 w15 w16se">
   <w:docDefaults>
     <w:rPrDefault>
       <w:rPr>
@@ -889,7 +2653,7 @@
         <w:kern w:val="2"/>
         <w:sz w:val="24"/>
         <w:szCs w:val="24"/>
-        <w:lang w:eastAsia="en-US" w:bidi="he-IL"/>
+        <w:lang w:val="en-US" w:eastAsia="en-US" w:bidi="he-IL"/>
         <w14:ligatures w14:val="standardContextual"/>
       </w:rPr>
     </w:rPrDefault>
@@ -899,7 +2663,7 @@
       </w:pPr>
     </w:pPrDefault>
   </w:docDefaults>
-  <w:latentStyles w:defLockedState="0" w:defUIPriority="99" w:defSemiHidden="0" w:defUnhideWhenUsed="0" w:defQFormat="0" w:count="376">
+  <w:latentStyles w:defLockedState="0" w:defUIPriority="99" w:defSemiHidden="0" w:defUnhideWhenUsed="0" w:defQFormat="0" w:count="371">
     <w:lsdException w:name="Normal" w:uiPriority="0" w:qFormat="1"/>
     <w:lsdException w:name="heading 1" w:uiPriority="9" w:qFormat="1"/>
     <w:lsdException w:name="heading 2" w:semiHidden="1" w:uiPriority="9" w:unhideWhenUsed="1" w:qFormat="1"/>
@@ -1271,16 +3035,11 @@
     <w:lsdException w:name="List Table 5 Dark Accent 6" w:uiPriority="50"/>
     <w:lsdException w:name="List Table 6 Colorful Accent 6" w:uiPriority="51"/>
     <w:lsdException w:name="List Table 7 Colorful Accent 6" w:uiPriority="52"/>
-    <w:lsdException w:name="Mention" w:semiHidden="1" w:unhideWhenUsed="1"/>
-    <w:lsdException w:name="Smart Hyperlink" w:semiHidden="1" w:unhideWhenUsed="1"/>
-    <w:lsdException w:name="Hashtag" w:semiHidden="1" w:unhideWhenUsed="1"/>
-    <w:lsdException w:name="Unresolved Mention" w:semiHidden="1" w:unhideWhenUsed="1"/>
-    <w:lsdException w:name="Smart Link" w:semiHidden="1" w:unhideWhenUsed="1"/>
   </w:latentStyles>
   <w:style w:type="paragraph" w:default="1" w:styleId="a">
     <w:name w:val="Normal"/>
     <w:qFormat/>
-    <w:rsid w:val="00194CD0"/>
+    <w:rsid w:val="003C3D84"/>
   </w:style>
   <w:style w:type="paragraph" w:styleId="1">
     <w:name w:val="heading 1"/>
@@ -1484,6 +3243,7 @@
   <w:style w:type="character" w:default="1" w:styleId="a0">
     <w:name w:val="Default Paragraph Font"/>
     <w:uiPriority w:val="1"/>
+    <w:semiHidden/>
     <w:unhideWhenUsed/>
   </w:style>
   <w:style w:type="table" w:default="1" w:styleId="a1">
@@ -1808,7 +3568,7 @@
       <w:u w:val="single"/>
     </w:rPr>
   </w:style>
-  <w:style w:type="character" w:styleId="ae">
+  <w:style w:type="character" w:customStyle="1" w:styleId="UnresolvedMention">
     <w:name w:val="Unresolved Mention"/>
     <w:basedOn w:val="a0"/>
     <w:uiPriority w:val="99"/>
@@ -1818,6 +3578,37 @@
     <w:rPr>
       <w:color w:val="605E5C"/>
       <w:shd w:val="clear" w:color="auto" w:fill="E1DFDD"/>
+    </w:rPr>
+  </w:style>
+  <w:style w:type="table" w:styleId="ae">
+    <w:name w:val="Table Grid"/>
+    <w:basedOn w:val="a1"/>
+    <w:uiPriority w:val="39"/>
+    <w:rsid w:val="00AA0F29"/>
+    <w:pPr>
+      <w:spacing w:after="0" w:line="240" w:lineRule="auto"/>
+    </w:pPr>
+    <w:tblPr>
+      <w:tblBorders>
+        <w:top w:val="single" w:sz="4" w:space="0" w:color="auto"/>
+        <w:left w:val="single" w:sz="4" w:space="0" w:color="auto"/>
+        <w:bottom w:val="single" w:sz="4" w:space="0" w:color="auto"/>
+        <w:right w:val="single" w:sz="4" w:space="0" w:color="auto"/>
+        <w:insideH w:val="single" w:sz="4" w:space="0" w:color="auto"/>
+        <w:insideV w:val="single" w:sz="4" w:space="0" w:color="auto"/>
+      </w:tblBorders>
+    </w:tblPr>
+  </w:style>
+  <w:style w:type="character" w:styleId="FollowedHyperlink">
+    <w:name w:val="FollowedHyperlink"/>
+    <w:basedOn w:val="a0"/>
+    <w:uiPriority w:val="99"/>
+    <w:semiHidden/>
+    <w:unhideWhenUsed/>
+    <w:rsid w:val="00BA15AE"/>
+    <w:rPr>
+      <w:color w:val="96607D" w:themeColor="followedHyperlink"/>
+      <w:u w:val="single"/>
     </w:rPr>
   </w:style>
 </w:styles>

</xml_diff>

<commit_message>
Fix again issue of 5 minutes issue
Signed-off-by: DorAgababa <dor16agababa@gmail.com>
</commit_message>
<xml_diff>
--- a/פרויקט רשתות נוירונים.docx
+++ b/פרויקט רשתות נוירונים.docx
@@ -679,7 +679,6 @@
       <w:pPr>
         <w:bidi/>
         <w:rPr>
-          <w:rFonts w:hint="cs"/>
           <w:sz w:val="22"/>
           <w:szCs w:val="22"/>
           <w:rtl/>
@@ -724,7 +723,6 @@
       <w:pPr>
         <w:bidi/>
         <w:rPr>
-          <w:rFonts w:hint="cs"/>
           <w:rtl/>
         </w:rPr>
       </w:pPr>
@@ -967,7 +965,6 @@
       <w:pPr>
         <w:bidi/>
         <w:rPr>
-          <w:rFonts w:hint="cs"/>
           <w:rtl/>
         </w:rPr>
       </w:pPr>
@@ -1533,14 +1530,7 @@
           <w:rFonts w:asciiTheme="minorBidi" w:hAnsiTheme="minorBidi"/>
           <w:rtl/>
         </w:rPr>
-        <w:t xml:space="preserve">צמם וחלקם היו ריקים. </w:t>
-      </w:r>
-      <w:r>
-        <w:rPr>
-          <w:rFonts w:asciiTheme="minorBidi" w:hAnsiTheme="minorBidi"/>
-          <w:rtl/>
-        </w:rPr>
-        <w:t>בבחירת המדדים לחיזוי ערך המנייה, הדגשנו את הערך העכשווי של המנייה כגורם החשוב ביותר, בעוד שאר הפרמטרים משמשים כהשלמות שמסייעות למודל לחזות בצורה מדויקת יותר את ערך המנייה העתידי. לאחר בחינה מעמיקה של מחקרים ושימוש נפוץ בקרב משקיעים, החלטנו לכלול את המדדים הבאים, אשר נחשבים לפופולריים ביותר לחיזוי מהיר ומדויק של ערך מניה</w:t>
+        <w:t>צמם וחלקם היו ריקים. בבחירת המדדים לחיזוי ערך המנייה, הדגשנו את הערך העכשווי של המנייה כגורם החשוב ביותר, בעוד שאר הפרמטרים משמשים כהשלמות שמסייעות למודל לחזות בצורה מדויקת יותר את ערך המנייה העתידי. לאחר בחינה מעמיקה של מחקרים ושימוש נפוץ בקרב משקיעים, החלטנו לכלול את המדדים הבאים, אשר נחשבים לפופולריים ביותר לחיזוי מהיר ומדויק של ערך מניה</w:t>
       </w:r>
       <w:r>
         <w:rPr>
@@ -1561,13 +1551,7 @@
         <w:rPr>
           <w:rFonts w:asciiTheme="minorBidi" w:hAnsiTheme="minorBidi"/>
         </w:rPr>
-        <w:t xml:space="preserve"> - </w:t>
-      </w:r>
-      <w:r>
-        <w:rPr>
-          <w:rFonts w:asciiTheme="minorBidi" w:hAnsiTheme="minorBidi"/>
-        </w:rPr>
-        <w:t xml:space="preserve">EMA5 (Exponential Moving Average) </w:t>
+        <w:t xml:space="preserve"> - EMA5 (Exponential Moving Average) </w:t>
       </w:r>
       <w:r>
         <w:rPr>
@@ -1624,13 +1608,7 @@
         <w:rPr>
           <w:rFonts w:asciiTheme="minorBidi" w:hAnsiTheme="minorBidi"/>
         </w:rPr>
-        <w:t xml:space="preserve"> - </w:t>
-      </w:r>
-      <w:r>
-        <w:rPr>
-          <w:rFonts w:asciiTheme="minorBidi" w:hAnsiTheme="minorBidi"/>
-        </w:rPr>
-        <w:t xml:space="preserve">EMA20 </w:t>
+        <w:t xml:space="preserve"> - EMA20 </w:t>
       </w:r>
       <w:r>
         <w:rPr>
@@ -1716,6 +1694,68 @@
           <w:rFonts w:asciiTheme="minorBidi" w:hAnsiTheme="minorBidi"/>
           <w:rtl/>
         </w:rPr>
+        <w:t xml:space="preserve"> אינדיקטור זה מבוסס על ההבדל בין שני ממוצעים נעים </w:t>
+      </w:r>
+      <w:proofErr w:type="spellStart"/>
+      <w:r>
+        <w:rPr>
+          <w:rFonts w:asciiTheme="minorBidi" w:hAnsiTheme="minorBidi"/>
+          <w:rtl/>
+        </w:rPr>
+        <w:t>אקספודנציאלים</w:t>
+      </w:r>
+      <w:proofErr w:type="spellEnd"/>
+      <w:r>
+        <w:rPr>
+          <w:rFonts w:asciiTheme="minorBidi" w:hAnsiTheme="minorBidi"/>
+        </w:rPr>
+        <w:t xml:space="preserve">– EMA12 </w:t>
+      </w:r>
+      <w:r>
+        <w:rPr>
+          <w:rFonts w:asciiTheme="minorBidi" w:hAnsiTheme="minorBidi"/>
+          <w:rtl/>
+        </w:rPr>
+        <w:t>ו</w:t>
+      </w:r>
+      <w:r>
+        <w:rPr>
+          <w:rFonts w:asciiTheme="minorBidi" w:hAnsiTheme="minorBidi"/>
+        </w:rPr>
+        <w:t xml:space="preserve">-EMA26. MACD </w:t>
+      </w:r>
+      <w:r>
+        <w:rPr>
+          <w:rFonts w:asciiTheme="minorBidi" w:hAnsiTheme="minorBidi"/>
+          <w:rtl/>
+        </w:rPr>
+        <w:t>מספק תמונה על כיוון המגמה, עוצמתה ושינויי המגמה הקרבים. מדד זה פופולרי במיוחד בקרב משקיעים בשל היכולת שלו לזהות נקודות כניסה ויציאה אידיאליות מהשוק</w:t>
+      </w:r>
+      <w:r>
+        <w:rPr>
+          <w:rFonts w:asciiTheme="minorBidi" w:hAnsiTheme="minorBidi"/>
+        </w:rPr>
+        <w:t>.</w:t>
+      </w:r>
+    </w:p>
+    <w:p>
+      <w:pPr>
+        <w:bidi/>
+        <w:rPr>
+          <w:rFonts w:asciiTheme="minorBidi" w:hAnsiTheme="minorBidi"/>
+        </w:rPr>
+      </w:pPr>
+      <w:r>
+        <w:rPr>
+          <w:rFonts w:asciiTheme="minorBidi" w:hAnsiTheme="minorBidi"/>
+          <w:rtl/>
+        </w:rPr>
+        <w:t>הבחירה במדדים אלה התבססה על השימוש הנפוץ שלהם בקרב משקיעים, המאפשר לחזות ערך מניה בקצב מהיר ובדיוק גבוה, תוך זיהוי מגמות בשוק בזמן אמת</w:t>
+      </w:r>
+      <w:r>
+        <w:rPr>
+          <w:rFonts w:asciiTheme="minorBidi" w:hAnsiTheme="minorBidi"/>
+        </w:rPr>
         <w:t xml:space="preserve"> </w:t>
       </w:r>
       <w:r>
@@ -1723,82 +1763,6 @@
           <w:rFonts w:asciiTheme="minorBidi" w:hAnsiTheme="minorBidi"/>
           <w:rtl/>
         </w:rPr>
-        <w:t xml:space="preserve">אינדיקטור זה מבוסס על ההבדל בין שני ממוצעים נעים </w:t>
-      </w:r>
-      <w:proofErr w:type="spellStart"/>
-      <w:r>
-        <w:rPr>
-          <w:rFonts w:asciiTheme="minorBidi" w:hAnsiTheme="minorBidi"/>
-          <w:rtl/>
-        </w:rPr>
-        <w:t>אקספודנציאלי</w:t>
-      </w:r>
-      <w:r>
-        <w:rPr>
-          <w:rFonts w:asciiTheme="minorBidi" w:hAnsiTheme="minorBidi"/>
-          <w:rtl/>
-        </w:rPr>
-        <w:t>ם</w:t>
-      </w:r>
-      <w:proofErr w:type="spellEnd"/>
-      <w:r>
-        <w:rPr>
-          <w:rFonts w:asciiTheme="minorBidi" w:hAnsiTheme="minorBidi"/>
-        </w:rPr>
-        <w:t xml:space="preserve">– EMA12 </w:t>
-      </w:r>
-      <w:r>
-        <w:rPr>
-          <w:rFonts w:asciiTheme="minorBidi" w:hAnsiTheme="minorBidi"/>
-          <w:rtl/>
-        </w:rPr>
-        <w:t>ו</w:t>
-      </w:r>
-      <w:r>
-        <w:rPr>
-          <w:rFonts w:asciiTheme="minorBidi" w:hAnsiTheme="minorBidi"/>
-        </w:rPr>
-        <w:t xml:space="preserve">-EMA26. MACD </w:t>
-      </w:r>
-      <w:r>
-        <w:rPr>
-          <w:rFonts w:asciiTheme="minorBidi" w:hAnsiTheme="minorBidi"/>
-          <w:rtl/>
-        </w:rPr>
-        <w:t>מספק תמונה על כיוון המגמה, עוצמתה ושינויי המגמה הקרבים. מדד זה פופולרי במיוחד בקרב משקיעים בשל היכולת שלו לזהות נקודות כניסה ויציאה אידיאליות מהשוק</w:t>
-      </w:r>
-      <w:r>
-        <w:rPr>
-          <w:rFonts w:asciiTheme="minorBidi" w:hAnsiTheme="minorBidi"/>
-        </w:rPr>
-        <w:t>.</w:t>
-      </w:r>
-    </w:p>
-    <w:p>
-      <w:pPr>
-        <w:bidi/>
-        <w:rPr>
-          <w:rFonts w:asciiTheme="minorBidi" w:hAnsiTheme="minorBidi"/>
-        </w:rPr>
-      </w:pPr>
-      <w:r>
-        <w:rPr>
-          <w:rFonts w:asciiTheme="minorBidi" w:hAnsiTheme="minorBidi"/>
-          <w:rtl/>
-        </w:rPr>
-        <w:t>הבחירה במדדים אלה התבססה על השימוש הנפוץ שלהם בקרב משקיעים, המאפשר לחזות ערך מניה בקצב מהיר ובדיוק גבוה, תוך זיהוי מגמות בשוק בזמן אמת</w:t>
-      </w:r>
-      <w:r>
-        <w:rPr>
-          <w:rFonts w:asciiTheme="minorBidi" w:hAnsiTheme="minorBidi"/>
-        </w:rPr>
-        <w:t xml:space="preserve"> </w:t>
-      </w:r>
-      <w:r>
-        <w:rPr>
-          <w:rFonts w:asciiTheme="minorBidi" w:hAnsiTheme="minorBidi"/>
-          <w:rtl/>
-        </w:rPr>
         <w:t xml:space="preserve"> לזמן הקרוב. אם היה ניתן להשתמש גם במדד ה </w:t>
       </w:r>
       <w:r>
@@ -1842,7 +1806,7 @@
           <w:rtl/>
         </w:rPr>
       </w:pPr>
-      <w:hyperlink r:id="rId9" w:history="1">
+      <w:hyperlink r:id="rId9" w:anchor="1-moving-averages" w:history="1">
         <w:r>
           <w:rPr>
             <w:rStyle w:val="Hyperlink"/>
@@ -2015,21 +1979,7 @@
             <w:rStyle w:val="Hyperlink"/>
             <w:rFonts w:asciiTheme="minorBidi" w:hAnsiTheme="minorBidi"/>
           </w:rPr>
-          <w:t>https://www.youtube.com/watch?v=Vfx</w:t>
-        </w:r>
-        <w:r>
-          <w:rPr>
-            <w:rStyle w:val="Hyperlink"/>
-            <w:rFonts w:asciiTheme="minorBidi" w:hAnsiTheme="minorBidi"/>
-          </w:rPr>
-          <w:t>1</w:t>
-        </w:r>
-        <w:r>
-          <w:rPr>
-            <w:rStyle w:val="Hyperlink"/>
-            <w:rFonts w:asciiTheme="minorBidi" w:hAnsiTheme="minorBidi"/>
-          </w:rPr>
-          <w:t>L2jh2Ng&amp;t=562s&amp;ab_channel=LazyProgrammer</w:t>
+          <w:t>https://www.youtube.com/watch?v=Vfx1L2jh2Ng&amp;t=562s&amp;ab_channel=LazyProgrammer</w:t>
         </w:r>
       </w:hyperlink>
     </w:p>
@@ -2144,17 +2094,17 @@
       <w:pPr>
         <w:bidi/>
         <w:rPr>
+          <w:rFonts w:asciiTheme="minorBidi" w:hAnsiTheme="minorBidi"/>
+          <w:u w:val="single"/>
+          <w:rtl/>
+        </w:rPr>
+      </w:pPr>
+      <w:r>
+        <w:rPr>
           <w:rFonts w:asciiTheme="minorBidi" w:hAnsiTheme="minorBidi" w:hint="cs"/>
           <w:u w:val="single"/>
           <w:rtl/>
         </w:rPr>
-      </w:pPr>
-      <w:r>
-        <w:rPr>
-          <w:rFonts w:asciiTheme="minorBidi" w:hAnsiTheme="minorBidi" w:hint="cs"/>
-          <w:u w:val="single"/>
-          <w:rtl/>
-        </w:rPr>
         <w:t xml:space="preserve">מקור נתונים : </w:t>
       </w:r>
     </w:p>
@@ -2162,7 +2112,6 @@
       <w:pPr>
         <w:bidi/>
         <w:rPr>
-          <w:rFonts w:hint="cs"/>
           <w:sz w:val="22"/>
           <w:szCs w:val="22"/>
           <w:rtl/>
@@ -2175,39 +2124,7 @@
             <w:sz w:val="22"/>
             <w:szCs w:val="22"/>
           </w:rPr>
-          <w:t>https://www.kaggle.com/datasets/debashis74017/stock-market-data-nifty-50-stocks-</w:t>
-        </w:r>
-        <w:r>
-          <w:rPr>
-            <w:rStyle w:val="Hyperlink"/>
-            <w:sz w:val="22"/>
-            <w:szCs w:val="22"/>
-          </w:rPr>
-          <w:t>1</w:t>
-        </w:r>
-        <w:r>
-          <w:rPr>
-            <w:rStyle w:val="Hyperlink"/>
-            <w:sz w:val="22"/>
-            <w:szCs w:val="22"/>
-          </w:rPr>
-          <w:t>-min-data/discussi</w:t>
-        </w:r>
-        <w:r>
-          <w:rPr>
-            <w:rStyle w:val="Hyperlink"/>
-            <w:sz w:val="22"/>
-            <w:szCs w:val="22"/>
-          </w:rPr>
-          <w:t>o</w:t>
-        </w:r>
-        <w:r>
-          <w:rPr>
-            <w:rStyle w:val="Hyperlink"/>
-            <w:sz w:val="22"/>
-            <w:szCs w:val="22"/>
-          </w:rPr>
-          <w:t>n/409605</w:t>
+          <w:t>https://www.kaggle.com/datasets/debashis74017/stock-market-data-nifty-50-stocks-1-min-data/discussion/409605</w:t>
         </w:r>
       </w:hyperlink>
       <w:r>
@@ -2332,22 +2249,36 @@
           <w:rFonts w:asciiTheme="minorBidi" w:hAnsiTheme="minorBidi" w:hint="cs"/>
           <w:rtl/>
         </w:rPr>
-        <w:t>בדקנו ממתי עד מתי יש לנו מידע . והתחלנו גם בסינון ימים שהם לא שלמים או שמכילים חצאי ימים למיניהם . נשארנו עם 1755 ימים ,כמות לא מבוטלת של ימים (קרוב ל7 שנים של מסחר).</w:t>
-      </w:r>
-    </w:p>
-    <w:p>
-      <w:pPr>
-        <w:bidi/>
+        <w:t>בדקנו ממתי עד מתי יש לנו מידע . והתחלנו גם בסינון ימים שהם לא שלמים או שמכילים חצאי ימים למיניהם . נשארנו עם 1755 ימים ,כמות לא מבוטלת של ימים (קרוב ל7 שנים של מסחר</w:t>
+      </w:r>
+      <w:r>
         <w:rPr>
           <w:rFonts w:asciiTheme="minorBidi" w:hAnsiTheme="minorBidi" w:hint="cs"/>
           <w:rtl/>
         </w:rPr>
-      </w:pPr>
+        <w:t>, 5 ימי מסחר בשבוע</w:t>
+      </w:r>
       <w:r>
         <w:rPr>
           <w:rFonts w:asciiTheme="minorBidi" w:hAnsiTheme="minorBidi" w:hint="cs"/>
           <w:rtl/>
         </w:rPr>
+        <w:t>).</w:t>
+      </w:r>
+    </w:p>
+    <w:p>
+      <w:pPr>
+        <w:bidi/>
+        <w:rPr>
+          <w:rFonts w:asciiTheme="minorBidi" w:hAnsiTheme="minorBidi"/>
+          <w:rtl/>
+        </w:rPr>
+      </w:pPr>
+      <w:r>
+        <w:rPr>
+          <w:rFonts w:asciiTheme="minorBidi" w:hAnsiTheme="minorBidi" w:hint="cs"/>
+          <w:rtl/>
+        </w:rPr>
         <w:t xml:space="preserve">קצת מניתוח ראשוני של </w:t>
       </w:r>
       <w:proofErr w:type="spellStart"/>
@@ -2371,13 +2302,14 @@
       <w:pPr>
         <w:bidi/>
         <w:rPr>
-          <w:rFonts w:asciiTheme="minorBidi" w:hAnsiTheme="minorBidi" w:hint="cs"/>
+          <w:rFonts w:asciiTheme="minorBidi" w:hAnsiTheme="minorBidi"/>
           <w:rtl/>
         </w:rPr>
       </w:pPr>
       <w:r>
         <w:rPr>
           <w:rFonts w:asciiTheme="minorBidi" w:hAnsiTheme="minorBidi" w:cs="Arial"/>
+          <w:noProof/>
           <w:rtl/>
         </w:rPr>
         <w:drawing>
@@ -2433,172 +2365,237 @@
         <w:rPr>
           <w:sz w:val="22"/>
           <w:szCs w:val="22"/>
-        </w:rPr>
-      </w:pPr>
-      <w:r>
-        <w:rPr>
-          <w:rFonts w:hint="cs"/>
-          <w:sz w:val="22"/>
-          <w:szCs w:val="22"/>
-          <w:rtl/>
-        </w:rPr>
-        <w:t>כפי שתיארנו קו</w:t>
+          <w:rtl/>
+        </w:rPr>
+      </w:pPr>
+      <w:r>
+        <w:rPr>
+          <w:rFonts w:hint="cs"/>
+          <w:sz w:val="22"/>
+          <w:szCs w:val="22"/>
+          <w:rtl/>
+        </w:rPr>
+        <w:t>כפי שתיארנו קודם לכן , בחרנו את העמודות הנ"ל (</w:t>
+      </w:r>
+      <w:r>
+        <w:rPr>
+          <w:rFonts w:asciiTheme="minorBidi" w:hAnsiTheme="minorBidi"/>
+        </w:rPr>
+        <w:t>EMA5</w:t>
+      </w:r>
+      <w:r>
+        <w:rPr>
+          <w:rFonts w:hint="cs"/>
+          <w:sz w:val="22"/>
+          <w:szCs w:val="22"/>
+          <w:rtl/>
+        </w:rPr>
+        <w:t>,</w:t>
+      </w:r>
+      <w:r>
+        <w:rPr>
+          <w:rFonts w:hint="cs"/>
+          <w:sz w:val="22"/>
+          <w:szCs w:val="22"/>
+        </w:rPr>
+        <w:t>EMA20</w:t>
+      </w:r>
+      <w:r>
+        <w:rPr>
+          <w:rFonts w:hint="cs"/>
+          <w:sz w:val="22"/>
+          <w:szCs w:val="22"/>
+          <w:rtl/>
+        </w:rPr>
+        <w:t xml:space="preserve"> ,</w:t>
+      </w:r>
+      <w:r>
+        <w:rPr>
+          <w:rFonts w:hint="cs"/>
+          <w:sz w:val="22"/>
+          <w:szCs w:val="22"/>
+        </w:rPr>
+        <w:t>MACD</w:t>
+      </w:r>
+      <w:r>
+        <w:rPr>
+          <w:sz w:val="22"/>
+          <w:szCs w:val="22"/>
+        </w:rPr>
+        <w:t>5</w:t>
+      </w:r>
+      <w:r>
+        <w:rPr>
+          <w:rFonts w:hint="cs"/>
+          <w:sz w:val="22"/>
+          <w:szCs w:val="22"/>
+        </w:rPr>
+        <w:t>20</w:t>
+      </w:r>
+      <w:r>
+        <w:rPr>
+          <w:rFonts w:hint="cs"/>
+          <w:sz w:val="22"/>
+          <w:szCs w:val="22"/>
+          <w:rtl/>
+        </w:rPr>
+        <w:t xml:space="preserve"> ,</w:t>
+      </w:r>
+      <w:r>
+        <w:rPr>
+          <w:sz w:val="22"/>
+          <w:szCs w:val="22"/>
+        </w:rPr>
+        <w:t>CLOSE</w:t>
+      </w:r>
+      <w:r>
+        <w:rPr>
+          <w:rFonts w:hint="cs"/>
+          <w:sz w:val="22"/>
+          <w:szCs w:val="22"/>
+          <w:rtl/>
+        </w:rPr>
+        <w:t xml:space="preserve">) מתוך כל העמודות הנ"ל. </w:t>
+      </w:r>
+    </w:p>
+    <w:p>
+      <w:pPr>
+        <w:bidi/>
+        <w:rPr>
+          <w:sz w:val="22"/>
+          <w:szCs w:val="22"/>
+          <w:rtl/>
+        </w:rPr>
+      </w:pPr>
+      <w:r>
+        <w:rPr>
+          <w:rFonts w:cs="Arial"/>
+          <w:sz w:val="22"/>
+          <w:szCs w:val="22"/>
+          <w:rtl/>
+        </w:rPr>
+        <w:lastRenderedPageBreak/>
+        <w:drawing>
+          <wp:inline distT="0" distB="0" distL="0" distR="0" wp14:anchorId="52AB2FF5" wp14:editId="091919C6">
+            <wp:extent cx="5731510" cy="1695450"/>
+            <wp:effectExtent l="0" t="0" r="2540" b="0"/>
+            <wp:docPr id="2" name="תמונה 2"/>
+            <wp:cNvGraphicFramePr>
+              <a:graphicFrameLocks xmlns:a="http://schemas.openxmlformats.org/drawingml/2006/main" noChangeAspect="1"/>
+            </wp:cNvGraphicFramePr>
+            <a:graphic xmlns:a="http://schemas.openxmlformats.org/drawingml/2006/main">
+              <a:graphicData uri="http://schemas.openxmlformats.org/drawingml/2006/picture">
+                <pic:pic xmlns:pic="http://schemas.openxmlformats.org/drawingml/2006/picture">
+                  <pic:nvPicPr>
+                    <pic:cNvPr id="1" name=""/>
+                    <pic:cNvPicPr/>
+                  </pic:nvPicPr>
+                  <pic:blipFill>
+                    <a:blip r:embed="rId17"/>
+                    <a:stretch>
+                      <a:fillRect/>
+                    </a:stretch>
+                  </pic:blipFill>
+                  <pic:spPr>
+                    <a:xfrm>
+                      <a:off x="0" y="0"/>
+                      <a:ext cx="5731510" cy="1695450"/>
+                    </a:xfrm>
+                    <a:prstGeom prst="rect">
+                      <a:avLst/>
+                    </a:prstGeom>
+                  </pic:spPr>
+                </pic:pic>
+              </a:graphicData>
+            </a:graphic>
+          </wp:inline>
+        </w:drawing>
+      </w:r>
+    </w:p>
+    <w:p>
+      <w:pPr>
+        <w:bidi/>
+        <w:rPr>
+          <w:rFonts w:hint="cs"/>
+          <w:sz w:val="22"/>
+          <w:szCs w:val="22"/>
+          <w:rtl/>
+        </w:rPr>
+      </w:pPr>
+      <w:r>
+        <w:rPr>
+          <w:rFonts w:hint="cs"/>
+          <w:sz w:val="22"/>
+          <w:szCs w:val="22"/>
+          <w:rtl/>
+        </w:rPr>
+        <w:t xml:space="preserve">ובנוסף הוספנו עמודה שבעצם תתאר את </w:t>
+      </w:r>
+      <w:r>
+        <w:rPr>
+          <w:sz w:val="22"/>
+          <w:szCs w:val="22"/>
+        </w:rPr>
+        <w:t>y</w:t>
+      </w:r>
+      <w:r>
+        <w:rPr>
+          <w:rFonts w:hint="cs"/>
+          <w:sz w:val="22"/>
+          <w:szCs w:val="22"/>
+          <w:rtl/>
+        </w:rPr>
+        <w:t xml:space="preserve"> ,את המטרה. לכל רשומה ה</w:t>
+      </w:r>
+      <w:r>
+        <w:rPr>
+          <w:sz w:val="22"/>
+          <w:szCs w:val="22"/>
+        </w:rPr>
+        <w:t>y</w:t>
+      </w:r>
+      <w:r>
+        <w:rPr>
+          <w:rFonts w:hint="cs"/>
+          <w:sz w:val="22"/>
+          <w:szCs w:val="22"/>
+          <w:rtl/>
+        </w:rPr>
+        <w:t xml:space="preserve"> שלה זה ה</w:t>
+      </w:r>
+      <w:r>
+        <w:rPr>
+          <w:sz w:val="22"/>
+          <w:szCs w:val="22"/>
+        </w:rPr>
+        <w:t>close</w:t>
+      </w:r>
+      <w:r>
+        <w:rPr>
+          <w:rFonts w:hint="cs"/>
+          <w:sz w:val="22"/>
+          <w:szCs w:val="22"/>
+          <w:rtl/>
+        </w:rPr>
+        <w:t xml:space="preserve"> של המנייה בעוד 5 דק.</w:t>
       </w:r>
       <w:bookmarkStart w:id="0" w:name="_GoBack"/>
       <w:bookmarkEnd w:id="0"/>
-      <w:r>
-        <w:rPr>
-          <w:rFonts w:hint="cs"/>
-          <w:sz w:val="22"/>
-          <w:szCs w:val="22"/>
-          <w:rtl/>
-        </w:rPr>
-        <w:t>דם לכן , בחרנו את העמודות הנ"ל (</w:t>
-      </w:r>
-      <w:r>
-        <w:rPr>
-          <w:rFonts w:asciiTheme="minorBidi" w:hAnsiTheme="minorBidi"/>
-        </w:rPr>
-        <w:t>EMA5</w:t>
-      </w:r>
-      <w:r>
-        <w:rPr>
-          <w:rFonts w:hint="cs"/>
-          <w:sz w:val="22"/>
-          <w:szCs w:val="22"/>
-          <w:rtl/>
-        </w:rPr>
-        <w:t>,</w:t>
-      </w:r>
-      <w:r>
-        <w:rPr>
-          <w:rFonts w:hint="cs"/>
-          <w:sz w:val="22"/>
-          <w:szCs w:val="22"/>
-        </w:rPr>
-        <w:t>EMA20</w:t>
-      </w:r>
-      <w:r>
-        <w:rPr>
-          <w:rFonts w:hint="cs"/>
-          <w:sz w:val="22"/>
-          <w:szCs w:val="22"/>
-          <w:rtl/>
-        </w:rPr>
-        <w:t xml:space="preserve"> ,</w:t>
-      </w:r>
-      <w:r>
-        <w:rPr>
-          <w:rFonts w:hint="cs"/>
-          <w:sz w:val="22"/>
-          <w:szCs w:val="22"/>
-        </w:rPr>
-        <w:t>MACD</w:t>
-      </w:r>
-      <w:r>
-        <w:rPr>
-          <w:sz w:val="22"/>
-          <w:szCs w:val="22"/>
-        </w:rPr>
-        <w:t>5</w:t>
-      </w:r>
-      <w:r>
-        <w:rPr>
-          <w:rFonts w:hint="cs"/>
-          <w:sz w:val="22"/>
-          <w:szCs w:val="22"/>
-        </w:rPr>
-        <w:t>20</w:t>
-      </w:r>
-      <w:r>
-        <w:rPr>
-          <w:rFonts w:hint="cs"/>
-          <w:sz w:val="22"/>
-          <w:szCs w:val="22"/>
-          <w:rtl/>
-        </w:rPr>
-        <w:t xml:space="preserve"> ,</w:t>
-      </w:r>
-      <w:r>
-        <w:rPr>
-          <w:sz w:val="22"/>
-          <w:szCs w:val="22"/>
-        </w:rPr>
-        <w:t>CLOSE</w:t>
-      </w:r>
-      <w:r>
-        <w:rPr>
-          <w:rFonts w:hint="cs"/>
-          <w:sz w:val="22"/>
-          <w:szCs w:val="22"/>
-          <w:rtl/>
-        </w:rPr>
-        <w:t xml:space="preserve">) מתוך כל העמודות הנ"ל. ובנוסף הוספנו עמודה שבעצם תתאר את </w:t>
-      </w:r>
-      <w:r>
-        <w:rPr>
-          <w:sz w:val="22"/>
-          <w:szCs w:val="22"/>
-        </w:rPr>
-        <w:t>y</w:t>
-      </w:r>
-      <w:r>
-        <w:rPr>
-          <w:rFonts w:hint="cs"/>
-          <w:sz w:val="22"/>
-          <w:szCs w:val="22"/>
-          <w:rtl/>
-        </w:rPr>
-        <w:t xml:space="preserve"> ,את המטרה. לכל רשומה ה</w:t>
-      </w:r>
-      <w:r>
-        <w:rPr>
-          <w:sz w:val="22"/>
-          <w:szCs w:val="22"/>
-        </w:rPr>
-        <w:t>y</w:t>
-      </w:r>
-      <w:r>
-        <w:rPr>
-          <w:rFonts w:hint="cs"/>
-          <w:sz w:val="22"/>
-          <w:szCs w:val="22"/>
-          <w:rtl/>
-        </w:rPr>
-        <w:t xml:space="preserve"> שלה זה ה</w:t>
-      </w:r>
-      <w:r>
-        <w:rPr>
-          <w:sz w:val="22"/>
-          <w:szCs w:val="22"/>
-        </w:rPr>
-        <w:t>close</w:t>
-      </w:r>
-      <w:r>
-        <w:rPr>
-          <w:rFonts w:hint="cs"/>
-          <w:sz w:val="22"/>
-          <w:szCs w:val="22"/>
-          <w:rtl/>
-        </w:rPr>
-        <w:t xml:space="preserve"> של המנייה בעוד 5 דק.</w:t>
-      </w:r>
-    </w:p>
-    <w:p>
-      <w:pPr>
-        <w:bidi/>
-        <w:rPr>
-          <w:sz w:val="22"/>
-          <w:szCs w:val="22"/>
-          <w:rtl/>
-        </w:rPr>
-      </w:pPr>
-    </w:p>
-    <w:p>
-      <w:pPr>
-        <w:bidi/>
-        <w:rPr>
-          <w:rFonts w:hint="cs"/>
+    </w:p>
+    <w:p>
+      <w:pPr>
+        <w:bidi/>
+        <w:rPr>
+          <w:sz w:val="22"/>
+          <w:szCs w:val="22"/>
+          <w:rtl/>
+        </w:rPr>
+      </w:pPr>
+    </w:p>
+    <w:p>
+      <w:pPr>
+        <w:bidi/>
+        <w:rPr>
           <w:sz w:val="22"/>
           <w:szCs w:val="22"/>
           <w:rtl/>

</xml_diff>